<commit_message>
Added Younouss's changes to the backlog.
</commit_message>
<xml_diff>
--- a/Product backlog.docx
+++ b/Product backlog.docx
@@ -56,6 +56,32 @@
           <w:sz w:val="36"/>
         </w:rPr>
       </w:pPr>
+      <w:proofErr w:type="spellStart"/>
+      <w:r>
+        <w:rPr>
+          <w:rFonts w:ascii="Calibri" w:eastAsia="Calibri" w:hAnsi="Calibri" w:cs="Calibri"/>
+          <w:sz w:val="36"/>
+          <w:highlight w:val="red"/>
+        </w:rPr>
+        <w:t>Younouss</w:t>
+      </w:r>
+      <w:proofErr w:type="spellEnd"/>
+      <w:r>
+        <w:rPr>
+          <w:rFonts w:ascii="Calibri" w:eastAsia="Calibri" w:hAnsi="Calibri" w:cs="Calibri"/>
+          <w:sz w:val="36"/>
+          <w:highlight w:val="red"/>
+        </w:rPr>
+        <w:t xml:space="preserve"> contributions</w:t>
+      </w:r>
+    </w:p>
+    <w:p>
+      <w:pPr>
+        <w:rPr>
+          <w:rFonts w:ascii="Calibri" w:eastAsia="Calibri" w:hAnsi="Calibri" w:cs="Calibri"/>
+          <w:sz w:val="36"/>
+        </w:rPr>
+      </w:pPr>
     </w:p>
     <w:p>
       <w:pPr>
@@ -126,6 +152,7 @@
       <w:pPr>
         <w:rPr>
           <w:rFonts w:ascii="Calibri" w:eastAsia="Calibri" w:hAnsi="Calibri" w:cs="Calibri"/>
+          <w:shd w:val="clear" w:color="auto" w:fill="008000"/>
         </w:rPr>
       </w:pPr>
       <w:r>
@@ -143,6 +170,96 @@
           <w:shd w:val="clear" w:color="auto" w:fill="008000"/>
         </w:rPr>
       </w:pPr>
+      <w:r>
+        <w:rPr>
+          <w:rFonts w:ascii="Calibri" w:eastAsia="Calibri" w:hAnsi="Calibri" w:cs="Calibri"/>
+          <w:highlight w:val="red"/>
+          <w:shd w:val="clear" w:color="auto" w:fill="008000"/>
+        </w:rPr>
+        <w:t xml:space="preserve">As a player, I </w:t>
+      </w:r>
+      <w:proofErr w:type="gramStart"/>
+      <w:r>
+        <w:rPr>
+          <w:rFonts w:ascii="Calibri" w:eastAsia="Calibri" w:hAnsi="Calibri" w:cs="Calibri"/>
+          <w:highlight w:val="red"/>
+          <w:shd w:val="clear" w:color="auto" w:fill="008000"/>
+        </w:rPr>
+        <w:t>want  to</w:t>
+      </w:r>
+      <w:proofErr w:type="gramEnd"/>
+      <w:r>
+        <w:rPr>
+          <w:rFonts w:ascii="Calibri" w:eastAsia="Calibri" w:hAnsi="Calibri" w:cs="Calibri"/>
+          <w:highlight w:val="red"/>
+          <w:shd w:val="clear" w:color="auto" w:fill="008000"/>
+        </w:rPr>
+        <w:t xml:space="preserve"> have a tutorial on how to play the game.</w:t>
+      </w:r>
+    </w:p>
+    <w:p>
+      <w:pPr>
+        <w:rPr>
+          <w:rFonts w:ascii="Calibri" w:eastAsia="Calibri" w:hAnsi="Calibri" w:cs="Calibri"/>
+          <w:shd w:val="clear" w:color="auto" w:fill="008000"/>
+        </w:rPr>
+      </w:pPr>
+      <w:r>
+        <w:rPr>
+          <w:rFonts w:ascii="Calibri" w:eastAsia="Calibri" w:hAnsi="Calibri" w:cs="Calibri"/>
+          <w:highlight w:val="red"/>
+          <w:shd w:val="clear" w:color="auto" w:fill="008000"/>
+        </w:rPr>
+        <w:t>As a player, I want to see my ships animated.</w:t>
+      </w:r>
+    </w:p>
+    <w:p>
+      <w:pPr>
+        <w:rPr>
+          <w:rFonts w:ascii="Calibri" w:eastAsia="Calibri" w:hAnsi="Calibri" w:cs="Calibri"/>
+          <w:shd w:val="clear" w:color="auto" w:fill="008000"/>
+        </w:rPr>
+      </w:pPr>
+      <w:r>
+        <w:rPr>
+          <w:rFonts w:ascii="Calibri" w:eastAsia="Calibri" w:hAnsi="Calibri" w:cs="Calibri"/>
+          <w:highlight w:val="red"/>
+          <w:shd w:val="clear" w:color="auto" w:fill="008000"/>
+        </w:rPr>
+        <w:t>As a player, I want to see enemies animated.</w:t>
+      </w:r>
+    </w:p>
+    <w:p>
+      <w:pPr>
+        <w:rPr>
+          <w:rFonts w:ascii="Calibri" w:eastAsia="Calibri" w:hAnsi="Calibri" w:cs="Calibri"/>
+          <w:shd w:val="clear" w:color="auto" w:fill="008000"/>
+        </w:rPr>
+      </w:pPr>
+      <w:r>
+        <w:rPr>
+          <w:rFonts w:ascii="Calibri" w:eastAsia="Calibri" w:hAnsi="Calibri" w:cs="Calibri"/>
+          <w:highlight w:val="red"/>
+          <w:shd w:val="clear" w:color="auto" w:fill="008000"/>
+        </w:rPr>
+        <w:t>As a player, I want to know how many attempts I still have to finish a level before the game starts over.</w:t>
+      </w:r>
+    </w:p>
+    <w:p>
+      <w:pPr>
+        <w:rPr>
+          <w:rFonts w:ascii="Calibri" w:eastAsia="Calibri" w:hAnsi="Calibri" w:cs="Calibri"/>
+          <w:shd w:val="clear" w:color="auto" w:fill="008000"/>
+        </w:rPr>
+      </w:pPr>
+      <w:r>
+        <w:rPr>
+          <w:rFonts w:ascii="Calibri" w:eastAsia="Calibri" w:hAnsi="Calibri" w:cs="Calibri"/>
+          <w:highlight w:val="red"/>
+          <w:shd w:val="clear" w:color="auto" w:fill="008000"/>
+        </w:rPr>
+        <w:t>As a player, I want to be able to modify the controls.</w:t>
+      </w:r>
     </w:p>
     <w:p>
       <w:pPr>
@@ -247,13 +364,7 @@
         <w:rPr>
           <w:rFonts w:ascii="Calibri" w:eastAsia="Calibri" w:hAnsi="Calibri" w:cs="Calibri"/>
         </w:rPr>
-        <w:t>As a player, I want to be able to r</w:t>
-      </w:r>
-      <w:r>
-        <w:rPr>
-          <w:rFonts w:ascii="Calibri" w:eastAsia="Calibri" w:hAnsi="Calibri" w:cs="Calibri"/>
-        </w:rPr>
-        <w:t>ead what each weapons does.</w:t>
+        <w:t>As a player, I want to be able to read what each weapons does.</w:t>
       </w:r>
     </w:p>
     <w:p>
@@ -306,13 +417,7 @@
         <w:rPr>
           <w:rFonts w:ascii="Calibri" w:eastAsia="Calibri" w:hAnsi="Calibri" w:cs="Calibri"/>
         </w:rPr>
-        <w:t>As a player, I want t</w:t>
-      </w:r>
-      <w:r>
-        <w:rPr>
-          <w:rFonts w:ascii="Calibri" w:eastAsia="Calibri" w:hAnsi="Calibri" w:cs="Calibri"/>
-        </w:rPr>
-        <w:t>o see what the controls for the game are.</w:t>
+        <w:t>As a player, I want to see what the controls for the game are.</w:t>
       </w:r>
     </w:p>
     <w:p>
@@ -355,6 +460,7 @@
           <w:rFonts w:ascii="Calibri" w:eastAsia="Calibri" w:hAnsi="Calibri" w:cs="Calibri"/>
           <w:shd w:val="clear" w:color="auto" w:fill="008000"/>
         </w:rPr>
+        <w:lastRenderedPageBreak/>
         <w:t>As a player I want to be able to use the mouse to play the game as well.</w:t>
       </w:r>
     </w:p>
@@ -364,24 +470,11 @@
           <w:rFonts w:ascii="Calibri" w:eastAsia="Calibri" w:hAnsi="Calibri" w:cs="Calibri"/>
         </w:rPr>
       </w:pPr>
-    </w:p>
-    <w:p>
-      <w:pPr>
-        <w:rPr>
-          <w:rFonts w:ascii="Calibri" w:eastAsia="Calibri" w:hAnsi="Calibri" w:cs="Calibri"/>
-        </w:rPr>
-      </w:pPr>
-      <w:r>
-        <w:rPr>
-          <w:rFonts w:ascii="Calibri" w:eastAsia="Calibri" w:hAnsi="Calibri" w:cs="Calibri"/>
-        </w:rPr>
-        <w:t>As a player, I want to know my scor</w:t>
-      </w:r>
-      <w:r>
-        <w:rPr>
-          <w:rFonts w:ascii="Calibri" w:eastAsia="Calibri" w:hAnsi="Calibri" w:cs="Calibri"/>
-        </w:rPr>
-        <w:t>es.</w:t>
+      <w:r>
+        <w:rPr>
+          <w:rFonts w:ascii="Calibri" w:eastAsia="Calibri" w:hAnsi="Calibri" w:cs="Calibri"/>
+        </w:rPr>
+        <w:t>As a player, I want to know my scores.</w:t>
       </w:r>
     </w:p>
     <w:p>
@@ -433,260 +526,372 @@
           <w:rFonts w:ascii="Calibri" w:eastAsia="Calibri" w:hAnsi="Calibri" w:cs="Calibri"/>
         </w:rPr>
         <w:t>.</w:t>
+      </w:r>
+    </w:p>
+    <w:p>
+      <w:pPr>
+        <w:rPr>
+          <w:rFonts w:ascii="Calibri" w:eastAsia="Calibri" w:hAnsi="Calibri" w:cs="Calibri"/>
+        </w:rPr>
+      </w:pPr>
+    </w:p>
+    <w:p>
+      <w:pPr>
+        <w:rPr>
+          <w:rFonts w:ascii="Calibri" w:eastAsia="Calibri" w:hAnsi="Calibri" w:cs="Calibri"/>
+          <w:sz w:val="28"/>
+          <w:u w:val="single"/>
+        </w:rPr>
+      </w:pPr>
+      <w:r>
+        <w:rPr>
+          <w:rFonts w:ascii="Calibri" w:eastAsia="Calibri" w:hAnsi="Calibri" w:cs="Calibri"/>
+          <w:sz w:val="28"/>
+          <w:u w:val="single"/>
+        </w:rPr>
+        <w:t>Gameplay</w:t>
+      </w:r>
+    </w:p>
+    <w:p>
+      <w:pPr>
+        <w:rPr>
+          <w:rFonts w:ascii="Calibri" w:eastAsia="Calibri" w:hAnsi="Calibri" w:cs="Calibri"/>
+        </w:rPr>
+      </w:pPr>
+      <w:r>
+        <w:rPr>
+          <w:rFonts w:ascii="Calibri" w:eastAsia="Calibri" w:hAnsi="Calibri" w:cs="Calibri"/>
+          <w:shd w:val="clear" w:color="auto" w:fill="008000"/>
+        </w:rPr>
+        <w:t xml:space="preserve">As a player, I want to have the ability to select different </w:t>
+      </w:r>
+      <w:proofErr w:type="spellStart"/>
+      <w:r>
+        <w:rPr>
+          <w:rFonts w:ascii="Calibri" w:eastAsia="Calibri" w:hAnsi="Calibri" w:cs="Calibri"/>
+          <w:shd w:val="clear" w:color="auto" w:fill="008000"/>
+        </w:rPr>
+        <w:t>dificulty</w:t>
+      </w:r>
+      <w:proofErr w:type="spellEnd"/>
+      <w:r>
+        <w:rPr>
+          <w:rFonts w:ascii="Calibri" w:eastAsia="Calibri" w:hAnsi="Calibri" w:cs="Calibri"/>
+          <w:shd w:val="clear" w:color="auto" w:fill="008000"/>
+        </w:rPr>
+        <w:t xml:space="preserve"> settings. </w:t>
+      </w:r>
+    </w:p>
+    <w:p>
+      <w:pPr>
+        <w:rPr>
+          <w:rFonts w:ascii="Calibri" w:eastAsia="Calibri" w:hAnsi="Calibri" w:cs="Calibri"/>
+        </w:rPr>
+      </w:pPr>
+      <w:r>
+        <w:rPr>
+          <w:rFonts w:ascii="Calibri" w:eastAsia="Calibri" w:hAnsi="Calibri" w:cs="Calibri"/>
+        </w:rPr>
+        <w:t>As a player, I want to have a variety of enemies in the game with interesting behavior.</w:t>
+      </w:r>
+    </w:p>
+    <w:p>
+      <w:pPr>
+        <w:rPr>
+          <w:rFonts w:ascii="Calibri" w:eastAsia="Calibri" w:hAnsi="Calibri" w:cs="Calibri"/>
+        </w:rPr>
+      </w:pPr>
+      <w:r>
+        <w:rPr>
+          <w:rFonts w:ascii="Calibri" w:eastAsia="Calibri" w:hAnsi="Calibri" w:cs="Calibri"/>
+        </w:rPr>
+        <w:t>As a player, I want a selection of different weapons to use.</w:t>
+      </w:r>
+    </w:p>
+    <w:p>
+      <w:pPr>
+        <w:rPr>
+          <w:rFonts w:ascii="Calibri" w:eastAsia="Calibri" w:hAnsi="Calibri" w:cs="Calibri"/>
+          <w:shd w:val="clear" w:color="auto" w:fill="008000"/>
+        </w:rPr>
+      </w:pPr>
+      <w:r>
+        <w:rPr>
+          <w:rFonts w:ascii="Calibri" w:eastAsia="Calibri" w:hAnsi="Calibri" w:cs="Calibri"/>
+          <w:shd w:val="clear" w:color="auto" w:fill="008000"/>
+        </w:rPr>
+        <w:t xml:space="preserve">As a player, I want be able to pick up items to increase the power of my selected weapons. </w:t>
+      </w:r>
+    </w:p>
+    <w:p>
+      <w:pPr>
+        <w:rPr>
+          <w:rFonts w:ascii="Calibri" w:eastAsia="Calibri" w:hAnsi="Calibri" w:cs="Calibri"/>
+          <w:shd w:val="clear" w:color="auto" w:fill="008000"/>
+        </w:rPr>
+      </w:pPr>
+      <w:r>
+        <w:rPr>
+          <w:rFonts w:ascii="Calibri" w:eastAsia="Calibri" w:hAnsi="Calibri" w:cs="Calibri"/>
+          <w:shd w:val="clear" w:color="auto" w:fill="008000"/>
+        </w:rPr>
+        <w:t xml:space="preserve">As a player, I want to be able to select different weapons for different situations, such as a spread shot for many weak enemies and concentrated energy beam for tougher enemies. </w:t>
+      </w:r>
+    </w:p>
+    <w:p>
+      <w:pPr>
+        <w:rPr>
+          <w:rFonts w:ascii="Calibri" w:eastAsia="Calibri" w:hAnsi="Calibri" w:cs="Calibri"/>
+          <w:shd w:val="clear" w:color="auto" w:fill="008000"/>
+        </w:rPr>
+      </w:pPr>
+      <w:r>
+        <w:rPr>
+          <w:rFonts w:ascii="Calibri" w:eastAsia="Calibri" w:hAnsi="Calibri" w:cs="Calibri"/>
+          <w:shd w:val="clear" w:color="auto" w:fill="008000"/>
+        </w:rPr>
+        <w:t xml:space="preserve">As a player, I want selection of weapons that suit </w:t>
+      </w:r>
+      <w:proofErr w:type="spellStart"/>
+      <w:r>
+        <w:rPr>
+          <w:rFonts w:ascii="Calibri" w:eastAsia="Calibri" w:hAnsi="Calibri" w:cs="Calibri"/>
+          <w:shd w:val="clear" w:color="auto" w:fill="008000"/>
+        </w:rPr>
+        <w:t>diferrent</w:t>
+      </w:r>
+      <w:proofErr w:type="spellEnd"/>
+      <w:r>
+        <w:rPr>
+          <w:rFonts w:ascii="Calibri" w:eastAsia="Calibri" w:hAnsi="Calibri" w:cs="Calibri"/>
+          <w:shd w:val="clear" w:color="auto" w:fill="008000"/>
+        </w:rPr>
+        <w:t xml:space="preserve"> play styles.</w:t>
+      </w:r>
+    </w:p>
+    <w:p>
+      <w:pPr>
+        <w:rPr>
+          <w:rFonts w:ascii="Calibri" w:eastAsia="Calibri" w:hAnsi="Calibri" w:cs="Calibri"/>
+        </w:rPr>
+      </w:pPr>
+      <w:r>
+        <w:rPr>
+          <w:rFonts w:ascii="Calibri" w:eastAsia="Calibri" w:hAnsi="Calibri" w:cs="Calibri"/>
+          <w:shd w:val="clear" w:color="auto" w:fill="FFFF00"/>
+        </w:rPr>
+        <w:t>As a player, I want to have interesting upgrades.</w:t>
+      </w:r>
+    </w:p>
+    <w:p>
+      <w:pPr>
+        <w:rPr>
+          <w:rFonts w:ascii="Calibri" w:eastAsia="Calibri" w:hAnsi="Calibri" w:cs="Calibri"/>
+        </w:rPr>
+      </w:pPr>
+      <w:r>
+        <w:rPr>
+          <w:rFonts w:ascii="Calibri" w:eastAsia="Calibri" w:hAnsi="Calibri" w:cs="Calibri"/>
+        </w:rPr>
+        <w:t>As a player, I want to have a boss to fight</w:t>
+      </w:r>
+      <w:proofErr w:type="gramStart"/>
+      <w:r>
+        <w:rPr>
+          <w:rFonts w:ascii="Calibri" w:eastAsia="Calibri" w:hAnsi="Calibri" w:cs="Calibri"/>
+        </w:rPr>
+        <w:t>.</w:t>
+      </w:r>
+      <w:r>
+        <w:rPr>
+          <w:rFonts w:ascii="Calibri" w:eastAsia="Calibri" w:hAnsi="Calibri" w:cs="Calibri"/>
+          <w:highlight w:val="red"/>
+        </w:rPr>
+        <w:t>(</w:t>
+      </w:r>
+      <w:proofErr w:type="gramEnd"/>
+      <w:r>
+        <w:rPr>
+          <w:rFonts w:ascii="Calibri" w:eastAsia="Calibri" w:hAnsi="Calibri" w:cs="Calibri"/>
+          <w:highlight w:val="red"/>
+        </w:rPr>
+        <w:t>for each level)</w:t>
+      </w:r>
+    </w:p>
+    <w:p>
+      <w:pPr>
+        <w:rPr>
+          <w:rFonts w:ascii="Calibri" w:eastAsia="Calibri" w:hAnsi="Calibri" w:cs="Calibri"/>
+        </w:rPr>
+      </w:pPr>
+      <w:r>
+        <w:rPr>
+          <w:rFonts w:ascii="Calibri" w:eastAsia="Calibri" w:hAnsi="Calibri" w:cs="Calibri"/>
+        </w:rPr>
+        <w:t>As a player, I want different playable ships to feel unique.</w:t>
+      </w:r>
+    </w:p>
+    <w:p>
+      <w:pPr>
+        <w:rPr>
+          <w:rFonts w:ascii="Calibri" w:eastAsia="Calibri" w:hAnsi="Calibri" w:cs="Calibri"/>
+        </w:rPr>
+      </w:pPr>
+      <w:r>
+        <w:rPr>
+          <w:rFonts w:ascii="Calibri" w:eastAsia="Calibri" w:hAnsi="Calibri" w:cs="Calibri"/>
+        </w:rPr>
+        <w:t>As a player, I want exciting sounds/music.</w:t>
+      </w:r>
+    </w:p>
+    <w:p>
+      <w:pPr>
+        <w:rPr>
+          <w:rFonts w:ascii="Calibri" w:eastAsia="Calibri" w:hAnsi="Calibri" w:cs="Calibri"/>
+        </w:rPr>
+      </w:pPr>
+      <w:r>
+        <w:rPr>
+          <w:rFonts w:ascii="Calibri" w:eastAsia="Calibri" w:hAnsi="Calibri" w:cs="Calibri"/>
+        </w:rPr>
+        <w:t>As a player, I want multiple unique levels.</w:t>
+      </w:r>
+    </w:p>
+    <w:p>
+      <w:pPr>
+        <w:rPr>
+          <w:rFonts w:ascii="Calibri" w:eastAsia="Calibri" w:hAnsi="Calibri" w:cs="Calibri"/>
+          <w:highlight w:val="red"/>
+          <w:shd w:val="clear" w:color="auto" w:fill="008000"/>
+        </w:rPr>
+      </w:pPr>
+      <w:r>
+        <w:rPr>
+          <w:rFonts w:ascii="Calibri" w:eastAsia="Calibri" w:hAnsi="Calibri" w:cs="Calibri"/>
+          <w:highlight w:val="red"/>
+          <w:shd w:val="clear" w:color="auto" w:fill="008000"/>
+        </w:rPr>
+        <w:t>As a player, I want the game to have fun and decent graphics.</w:t>
+      </w:r>
+    </w:p>
+    <w:p>
+      <w:pPr>
+        <w:rPr>
+          <w:rFonts w:ascii="Calibri" w:eastAsia="Calibri" w:hAnsi="Calibri" w:cs="Calibri"/>
+          <w:highlight w:val="red"/>
+          <w:shd w:val="clear" w:color="auto" w:fill="008000"/>
+        </w:rPr>
+      </w:pPr>
+      <w:r>
+        <w:rPr>
+          <w:rFonts w:ascii="Calibri" w:eastAsia="Calibri" w:hAnsi="Calibri" w:cs="Calibri"/>
+          <w:highlight w:val="red"/>
+          <w:shd w:val="clear" w:color="auto" w:fill="008000"/>
+        </w:rPr>
+        <w:t>As a player, I want to be able to play with a friend.</w:t>
+      </w:r>
+    </w:p>
+    <w:p>
+      <w:pPr>
+        <w:rPr>
+          <w:rFonts w:ascii="Calibri" w:eastAsia="Calibri" w:hAnsi="Calibri" w:cs="Calibri"/>
+          <w:highlight w:val="red"/>
+          <w:shd w:val="clear" w:color="auto" w:fill="008000"/>
+        </w:rPr>
+      </w:pPr>
+      <w:r>
+        <w:rPr>
+          <w:rFonts w:ascii="Calibri" w:eastAsia="Calibri" w:hAnsi="Calibri" w:cs="Calibri"/>
+          <w:highlight w:val="red"/>
+          <w:shd w:val="clear" w:color="auto" w:fill="008000"/>
+        </w:rPr>
+        <w:t>As a player, I want different enemies for each level.</w:t>
+      </w:r>
+    </w:p>
+    <w:p>
+      <w:pPr>
+        <w:rPr>
+          <w:rFonts w:ascii="Calibri" w:eastAsia="Calibri" w:hAnsi="Calibri" w:cs="Calibri"/>
+          <w:highlight w:val="red"/>
+          <w:shd w:val="clear" w:color="auto" w:fill="008000"/>
+        </w:rPr>
+      </w:pPr>
+      <w:r>
+        <w:rPr>
+          <w:rFonts w:ascii="Calibri" w:eastAsia="Calibri" w:hAnsi="Calibri" w:cs="Calibri"/>
+          <w:highlight w:val="red"/>
+          <w:shd w:val="clear" w:color="auto" w:fill="008000"/>
+        </w:rPr>
+        <w:t>As a player, I want to be able to lose all my weapons or have no more bullets.</w:t>
+      </w:r>
+    </w:p>
+    <w:p>
+      <w:pPr>
+        <w:rPr>
+          <w:rFonts w:ascii="Calibri" w:eastAsia="Calibri" w:hAnsi="Calibri" w:cs="Calibri"/>
+          <w:highlight w:val="red"/>
+          <w:shd w:val="clear" w:color="auto" w:fill="008000"/>
+        </w:rPr>
+      </w:pPr>
+      <w:r>
+        <w:rPr>
+          <w:rFonts w:ascii="Calibri" w:eastAsia="Calibri" w:hAnsi="Calibri" w:cs="Calibri"/>
+          <w:highlight w:val="red"/>
+          <w:shd w:val="clear" w:color="auto" w:fill="008000"/>
+        </w:rPr>
+        <w:t>As a player, I want ea</w:t>
       </w:r>
       <w:bookmarkStart w:id="0" w:name="_GoBack"/>
       <w:bookmarkEnd w:id="0"/>
-    </w:p>
-    <w:p>
-      <w:pPr>
-        <w:rPr>
-          <w:rFonts w:ascii="Calibri" w:eastAsia="Calibri" w:hAnsi="Calibri" w:cs="Calibri"/>
-        </w:rPr>
-      </w:pPr>
-    </w:p>
-    <w:p>
-      <w:pPr>
-        <w:rPr>
-          <w:rFonts w:ascii="Calibri" w:eastAsia="Calibri" w:hAnsi="Calibri" w:cs="Calibri"/>
-          <w:sz w:val="28"/>
-          <w:u w:val="single"/>
-        </w:rPr>
-      </w:pPr>
-      <w:r>
-        <w:rPr>
-          <w:rFonts w:ascii="Calibri" w:eastAsia="Calibri" w:hAnsi="Calibri" w:cs="Calibri"/>
-          <w:sz w:val="28"/>
-          <w:u w:val="single"/>
-        </w:rPr>
-        <w:t>Gameplay</w:t>
-      </w:r>
-    </w:p>
-    <w:p>
-      <w:pPr>
-        <w:rPr>
-          <w:rFonts w:ascii="Calibri" w:eastAsia="Calibri" w:hAnsi="Calibri" w:cs="Calibri"/>
-        </w:rPr>
-      </w:pPr>
-      <w:r>
-        <w:rPr>
-          <w:rFonts w:ascii="Calibri" w:eastAsia="Calibri" w:hAnsi="Calibri" w:cs="Calibri"/>
-          <w:shd w:val="clear" w:color="auto" w:fill="008000"/>
-        </w:rPr>
-        <w:t>As a player, I want to have the</w:t>
-      </w:r>
-      <w:r>
-        <w:rPr>
-          <w:rFonts w:ascii="Calibri" w:eastAsia="Calibri" w:hAnsi="Calibri" w:cs="Calibri"/>
-          <w:shd w:val="clear" w:color="auto" w:fill="008000"/>
-        </w:rPr>
-        <w:t xml:space="preserve"> ability to select different </w:t>
-      </w:r>
-      <w:proofErr w:type="spellStart"/>
-      <w:r>
-        <w:rPr>
-          <w:rFonts w:ascii="Calibri" w:eastAsia="Calibri" w:hAnsi="Calibri" w:cs="Calibri"/>
-          <w:shd w:val="clear" w:color="auto" w:fill="008000"/>
-        </w:rPr>
-        <w:t>dificulty</w:t>
-      </w:r>
-      <w:proofErr w:type="spellEnd"/>
-      <w:r>
-        <w:rPr>
-          <w:rFonts w:ascii="Calibri" w:eastAsia="Calibri" w:hAnsi="Calibri" w:cs="Calibri"/>
-          <w:shd w:val="clear" w:color="auto" w:fill="008000"/>
-        </w:rPr>
-        <w:t xml:space="preserve"> settings. </w:t>
-      </w:r>
-    </w:p>
-    <w:p>
-      <w:pPr>
-        <w:rPr>
-          <w:rFonts w:ascii="Calibri" w:eastAsia="Calibri" w:hAnsi="Calibri" w:cs="Calibri"/>
-        </w:rPr>
-      </w:pPr>
-      <w:r>
-        <w:rPr>
-          <w:rFonts w:ascii="Calibri" w:eastAsia="Calibri" w:hAnsi="Calibri" w:cs="Calibri"/>
-        </w:rPr>
-        <w:t>As a player, I want to have a variety of enemies in the game with interesting behavior.</w:t>
-      </w:r>
-    </w:p>
-    <w:p>
-      <w:pPr>
-        <w:rPr>
-          <w:rFonts w:ascii="Calibri" w:eastAsia="Calibri" w:hAnsi="Calibri" w:cs="Calibri"/>
-        </w:rPr>
-      </w:pPr>
-      <w:r>
-        <w:rPr>
-          <w:rFonts w:ascii="Calibri" w:eastAsia="Calibri" w:hAnsi="Calibri" w:cs="Calibri"/>
-        </w:rPr>
-        <w:t>As a player, I want a selection of different weapons to use.</w:t>
-      </w:r>
-    </w:p>
-    <w:p>
-      <w:pPr>
-        <w:rPr>
-          <w:rFonts w:ascii="Calibri" w:eastAsia="Calibri" w:hAnsi="Calibri" w:cs="Calibri"/>
-          <w:shd w:val="clear" w:color="auto" w:fill="008000"/>
-        </w:rPr>
-      </w:pPr>
-      <w:r>
-        <w:rPr>
-          <w:rFonts w:ascii="Calibri" w:eastAsia="Calibri" w:hAnsi="Calibri" w:cs="Calibri"/>
-          <w:shd w:val="clear" w:color="auto" w:fill="008000"/>
-        </w:rPr>
-        <w:t xml:space="preserve">As a player, I want be able to pick up items to increase the power of my selected weapons. </w:t>
-      </w:r>
-    </w:p>
-    <w:p>
-      <w:pPr>
-        <w:rPr>
-          <w:rFonts w:ascii="Calibri" w:eastAsia="Calibri" w:hAnsi="Calibri" w:cs="Calibri"/>
-          <w:shd w:val="clear" w:color="auto" w:fill="008000"/>
-        </w:rPr>
-      </w:pPr>
-      <w:r>
-        <w:rPr>
-          <w:rFonts w:ascii="Calibri" w:eastAsia="Calibri" w:hAnsi="Calibri" w:cs="Calibri"/>
-          <w:shd w:val="clear" w:color="auto" w:fill="008000"/>
-        </w:rPr>
-        <w:t>As a player, I want to be able to select different weapons for different situations, such as a spread shot for many weak enemies and concentrated energy beam for to</w:t>
-      </w:r>
-      <w:r>
-        <w:rPr>
-          <w:rFonts w:ascii="Calibri" w:eastAsia="Calibri" w:hAnsi="Calibri" w:cs="Calibri"/>
-          <w:shd w:val="clear" w:color="auto" w:fill="008000"/>
-        </w:rPr>
-        <w:t xml:space="preserve">ugher enemies. </w:t>
-      </w:r>
-    </w:p>
-    <w:p>
-      <w:pPr>
-        <w:rPr>
-          <w:rFonts w:ascii="Calibri" w:eastAsia="Calibri" w:hAnsi="Calibri" w:cs="Calibri"/>
-          <w:shd w:val="clear" w:color="auto" w:fill="008000"/>
-        </w:rPr>
-      </w:pPr>
-      <w:r>
-        <w:rPr>
-          <w:rFonts w:ascii="Calibri" w:eastAsia="Calibri" w:hAnsi="Calibri" w:cs="Calibri"/>
-          <w:shd w:val="clear" w:color="auto" w:fill="008000"/>
-        </w:rPr>
-        <w:t xml:space="preserve">As a player, I want selection of weapons that suit </w:t>
-      </w:r>
-      <w:proofErr w:type="spellStart"/>
-      <w:r>
-        <w:rPr>
-          <w:rFonts w:ascii="Calibri" w:eastAsia="Calibri" w:hAnsi="Calibri" w:cs="Calibri"/>
-          <w:shd w:val="clear" w:color="auto" w:fill="008000"/>
-        </w:rPr>
-        <w:t>diferrent</w:t>
-      </w:r>
-      <w:proofErr w:type="spellEnd"/>
-      <w:r>
-        <w:rPr>
-          <w:rFonts w:ascii="Calibri" w:eastAsia="Calibri" w:hAnsi="Calibri" w:cs="Calibri"/>
-          <w:shd w:val="clear" w:color="auto" w:fill="008000"/>
-        </w:rPr>
-        <w:t xml:space="preserve"> play styles.</w:t>
-      </w:r>
-    </w:p>
-    <w:p>
-      <w:pPr>
-        <w:rPr>
-          <w:rFonts w:ascii="Calibri" w:eastAsia="Calibri" w:hAnsi="Calibri" w:cs="Calibri"/>
-        </w:rPr>
-      </w:pPr>
-      <w:r>
-        <w:rPr>
-          <w:rFonts w:ascii="Calibri" w:eastAsia="Calibri" w:hAnsi="Calibri" w:cs="Calibri"/>
-          <w:shd w:val="clear" w:color="auto" w:fill="FFFF00"/>
-        </w:rPr>
-        <w:t>As a player, I want to have interesting upgrades.</w:t>
-      </w:r>
-    </w:p>
-    <w:p>
-      <w:pPr>
-        <w:rPr>
-          <w:rFonts w:ascii="Calibri" w:eastAsia="Calibri" w:hAnsi="Calibri" w:cs="Calibri"/>
-        </w:rPr>
-      </w:pPr>
-      <w:r>
-        <w:rPr>
-          <w:rFonts w:ascii="Calibri" w:eastAsia="Calibri" w:hAnsi="Calibri" w:cs="Calibri"/>
-        </w:rPr>
-        <w:t>As a player, I want to have a boss to fight.</w:t>
-      </w:r>
-    </w:p>
-    <w:p>
-      <w:pPr>
-        <w:rPr>
-          <w:rFonts w:ascii="Calibri" w:eastAsia="Calibri" w:hAnsi="Calibri" w:cs="Calibri"/>
-        </w:rPr>
-      </w:pPr>
-      <w:r>
-        <w:rPr>
-          <w:rFonts w:ascii="Calibri" w:eastAsia="Calibri" w:hAnsi="Calibri" w:cs="Calibri"/>
-        </w:rPr>
-        <w:t>As a player, I want different playable ships to feel unique.</w:t>
-      </w:r>
-    </w:p>
-    <w:p>
-      <w:pPr>
-        <w:rPr>
-          <w:rFonts w:ascii="Calibri" w:eastAsia="Calibri" w:hAnsi="Calibri" w:cs="Calibri"/>
-        </w:rPr>
-      </w:pPr>
-      <w:r>
-        <w:rPr>
-          <w:rFonts w:ascii="Calibri" w:eastAsia="Calibri" w:hAnsi="Calibri" w:cs="Calibri"/>
-        </w:rPr>
-        <w:t>As a player, I want exciting sounds/music.</w:t>
-      </w:r>
-    </w:p>
-    <w:p>
-      <w:pPr>
-        <w:rPr>
-          <w:rFonts w:ascii="Calibri" w:eastAsia="Calibri" w:hAnsi="Calibri" w:cs="Calibri"/>
-        </w:rPr>
-      </w:pPr>
-      <w:r>
-        <w:rPr>
-          <w:rFonts w:ascii="Calibri" w:eastAsia="Calibri" w:hAnsi="Calibri" w:cs="Calibri"/>
-        </w:rPr>
-        <w:t>As a player, I want multiple unique levels.</w:t>
-      </w:r>
-    </w:p>
-    <w:p>
-      <w:pPr>
-        <w:rPr>
-          <w:rFonts w:ascii="Calibri" w:eastAsia="Calibri" w:hAnsi="Calibri" w:cs="Calibri"/>
-          <w:shd w:val="clear" w:color="auto" w:fill="008000"/>
-        </w:rPr>
-      </w:pPr>
-      <w:r>
-        <w:rPr>
-          <w:rFonts w:ascii="Calibri" w:eastAsia="Calibri" w:hAnsi="Calibri" w:cs="Calibri"/>
-          <w:shd w:val="clear" w:color="auto" w:fill="008000"/>
-        </w:rPr>
-        <w:t>As a player, I want the game to have fun and decent graphics.</w:t>
-      </w:r>
-    </w:p>
-    <w:p>
-      <w:pPr>
-        <w:rPr>
-          <w:rFonts w:ascii="Calibri" w:eastAsia="Calibri" w:hAnsi="Calibri" w:cs="Calibri"/>
-          <w:shd w:val="clear" w:color="auto" w:fill="008000"/>
-        </w:rPr>
-      </w:pPr>
-      <w:r>
-        <w:rPr>
-          <w:rFonts w:ascii="Calibri" w:eastAsia="Calibri" w:hAnsi="Calibri" w:cs="Calibri"/>
-          <w:shd w:val="clear" w:color="auto" w:fill="008000"/>
-        </w:rPr>
-        <w:t>As a player, I want to be able to play with a friend.</w:t>
-      </w:r>
+      <w:r>
+        <w:rPr>
+          <w:rFonts w:ascii="Calibri" w:eastAsia="Calibri" w:hAnsi="Calibri" w:cs="Calibri"/>
+          <w:highlight w:val="red"/>
+          <w:shd w:val="clear" w:color="auto" w:fill="008000"/>
+        </w:rPr>
+        <w:t>ch boss for each level to have a unique behavior.</w:t>
+      </w:r>
+    </w:p>
+    <w:p>
+      <w:pPr>
+        <w:rPr>
+          <w:rFonts w:ascii="Calibri" w:eastAsia="Calibri" w:hAnsi="Calibri" w:cs="Calibri"/>
+          <w:highlight w:val="red"/>
+          <w:shd w:val="clear" w:color="auto" w:fill="008000"/>
+        </w:rPr>
+      </w:pPr>
+      <w:r>
+        <w:rPr>
+          <w:rFonts w:ascii="Calibri" w:eastAsia="Calibri" w:hAnsi="Calibri" w:cs="Calibri"/>
+          <w:highlight w:val="red"/>
+          <w:shd w:val="clear" w:color="auto" w:fill="008000"/>
+        </w:rPr>
+        <w:t>As a player, I want a different song for each level.</w:t>
+      </w:r>
+    </w:p>
+    <w:p>
+      <w:pPr>
+        <w:rPr>
+          <w:rFonts w:ascii="Calibri" w:eastAsia="Calibri" w:hAnsi="Calibri" w:cs="Calibri"/>
+          <w:shd w:val="clear" w:color="auto" w:fill="008000"/>
+        </w:rPr>
+      </w:pPr>
+      <w:r>
+        <w:rPr>
+          <w:rFonts w:ascii="Calibri" w:eastAsia="Calibri" w:hAnsi="Calibri" w:cs="Calibri"/>
+          <w:highlight w:val="red"/>
+          <w:shd w:val="clear" w:color="auto" w:fill="008000"/>
+        </w:rPr>
+        <w:t>As a player, I want to be retrograded to the beginning of the game when I die in a level.</w:t>
+      </w:r>
+    </w:p>
+    <w:p>
+      <w:pPr>
+        <w:rPr>
+          <w:rFonts w:ascii="Calibri" w:eastAsia="Calibri" w:hAnsi="Calibri" w:cs="Calibri"/>
+          <w:shd w:val="clear" w:color="auto" w:fill="008000"/>
+        </w:rPr>
+      </w:pPr>
     </w:p>
     <w:p>
       <w:pPr>

</xml_diff>

<commit_message>
Added Brian's items to the backlog
</commit_message>
<xml_diff>
--- a/Product backlog.docx
+++ b/Product backlog.docx
@@ -48,6 +48,8 @@
         </w:rPr>
         <w:t>Michael's contributions</w:t>
       </w:r>
+      <w:bookmarkStart w:id="0" w:name="_GoBack"/>
+      <w:bookmarkEnd w:id="0"/>
     </w:p>
     <w:p>
       <w:pPr>
@@ -109,6 +111,14 @@
           <w:sz w:val="36"/>
         </w:rPr>
       </w:pPr>
+      <w:r>
+        <w:rPr>
+          <w:rFonts w:ascii="Calibri" w:eastAsia="Calibri" w:hAnsi="Calibri" w:cs="Calibri"/>
+          <w:sz w:val="36"/>
+          <w:highlight w:val="darkMagenta"/>
+        </w:rPr>
+        <w:t>Brian contributions</w:t>
+      </w:r>
     </w:p>
     <w:p>
       <w:pPr>
@@ -567,16 +577,7 @@
           <w:rFonts w:ascii="Calibri" w:eastAsia="Calibri" w:hAnsi="Calibri" w:cs="Calibri"/>
           <w:color w:val="00B0F0"/>
         </w:rPr>
-        <w:t xml:space="preserve">As a player, I want to share my score to my friends. (Facebook, </w:t>
-      </w:r>
-      <w:bookmarkStart w:id="0" w:name="_GoBack"/>
-      <w:bookmarkEnd w:id="0"/>
-      <w:r>
-        <w:rPr>
-          <w:rFonts w:ascii="Calibri" w:eastAsia="Calibri" w:hAnsi="Calibri" w:cs="Calibri"/>
-          <w:color w:val="00B0F0"/>
-        </w:rPr>
-        <w:t>son on, difficult?)</w:t>
+        <w:t>As a player, I want to share my score to my friends. (Facebook, son on, difficult?)</w:t>
       </w:r>
     </w:p>
     <w:p>
@@ -930,16 +931,69 @@
       <w:pPr>
         <w:rPr>
           <w:rFonts w:ascii="Calibri" w:eastAsia="Calibri" w:hAnsi="Calibri" w:cs="Calibri"/>
-          <w:shd w:val="clear" w:color="auto" w:fill="008000"/>
-        </w:rPr>
-      </w:pPr>
-    </w:p>
-    <w:p>
-      <w:pPr>
-        <w:rPr>
-          <w:rFonts w:ascii="Calibri" w:eastAsia="Calibri" w:hAnsi="Calibri" w:cs="Calibri"/>
-        </w:rPr>
-      </w:pPr>
+          <w:highlight w:val="darkMagenta"/>
+          <w:shd w:val="clear" w:color="auto" w:fill="008000"/>
+        </w:rPr>
+      </w:pPr>
+      <w:r>
+        <w:rPr>
+          <w:rFonts w:ascii="Calibri" w:eastAsia="Calibri" w:hAnsi="Calibri" w:cs="Calibri"/>
+          <w:highlight w:val="darkMagenta"/>
+          <w:shd w:val="clear" w:color="auto" w:fill="008000"/>
+        </w:rPr>
+        <w:t>As a player, I want to be able to change my ship’s color.</w:t>
+      </w:r>
+    </w:p>
+    <w:p>
+      <w:pPr>
+        <w:rPr>
+          <w:rFonts w:ascii="Calibri" w:eastAsia="Calibri" w:hAnsi="Calibri" w:cs="Calibri"/>
+          <w:highlight w:val="darkMagenta"/>
+          <w:shd w:val="clear" w:color="auto" w:fill="008000"/>
+        </w:rPr>
+      </w:pPr>
+      <w:r>
+        <w:rPr>
+          <w:rFonts w:ascii="Calibri" w:eastAsia="Calibri" w:hAnsi="Calibri" w:cs="Calibri"/>
+          <w:highlight w:val="darkMagenta"/>
+          <w:shd w:val="clear" w:color="auto" w:fill="008000"/>
+        </w:rPr>
+        <w:lastRenderedPageBreak/>
+        <w:t>As a player, I want to be able to change my ship’s gun in-game.</w:t>
+      </w:r>
+    </w:p>
+    <w:p>
+      <w:pPr>
+        <w:rPr>
+          <w:rFonts w:ascii="Calibri" w:eastAsia="Calibri" w:hAnsi="Calibri" w:cs="Calibri"/>
+        </w:rPr>
+      </w:pPr>
+      <w:r>
+        <w:rPr>
+          <w:rFonts w:ascii="Calibri" w:eastAsia="Calibri" w:hAnsi="Calibri" w:cs="Calibri"/>
+          <w:highlight w:val="darkMagenta"/>
+          <w:shd w:val="clear" w:color="auto" w:fill="008000"/>
+        </w:rPr>
+        <w:t xml:space="preserve">As a player, I want to be able to shoot from the </w:t>
+      </w:r>
+      <w:proofErr w:type="spellStart"/>
+      <w:r>
+        <w:rPr>
+          <w:rFonts w:ascii="Calibri" w:eastAsia="Calibri" w:hAnsi="Calibri" w:cs="Calibri"/>
+          <w:highlight w:val="darkMagenta"/>
+          <w:shd w:val="clear" w:color="auto" w:fill="008000"/>
+        </w:rPr>
+        <w:t>fron</w:t>
+      </w:r>
+      <w:proofErr w:type="spellEnd"/>
+      <w:r>
+        <w:rPr>
+          <w:rFonts w:ascii="Calibri" w:eastAsia="Calibri" w:hAnsi="Calibri" w:cs="Calibri"/>
+          <w:highlight w:val="darkMagenta"/>
+          <w:shd w:val="clear" w:color="auto" w:fill="008000"/>
+        </w:rPr>
+        <w:t xml:space="preserve"> and the back of my ship.</w:t>
+      </w:r>
     </w:p>
     <w:sectPr>
       <w:pgSz w:w="12240" w:h="15840"/>

</xml_diff>

<commit_message>
backlog, attendance, team contribution all updated
</commit_message>
<xml_diff>
--- a/Product backlog.docx
+++ b/Product backlog.docx
@@ -1,9 +1,10 @@
 
 <file path=word/document.xml><?xml version="1.0" encoding="utf-8"?>
-<w:document xmlns:wpc="http://schemas.microsoft.com/office/word/2010/wordprocessingCanvas" xmlns:mc="http://schemas.openxmlformats.org/markup-compatibility/2006" xmlns:o="urn:schemas-microsoft-com:office:office" xmlns:r="http://schemas.openxmlformats.org/officeDocument/2006/relationships" xmlns:m="http://schemas.openxmlformats.org/officeDocument/2006/math" xmlns:v="urn:schemas-microsoft-com:vml" xmlns:wp14="http://schemas.microsoft.com/office/word/2010/wordprocessingDrawing" xmlns:wp="http://schemas.openxmlformats.org/drawingml/2006/wordprocessingDrawing" xmlns:w10="urn:schemas-microsoft-com:office:word" xmlns:w="http://schemas.openxmlformats.org/wordprocessingml/2006/main" xmlns:w14="http://schemas.microsoft.com/office/word/2010/wordml" xmlns:w15="http://schemas.microsoft.com/office/word/2012/wordml" xmlns:wpg="http://schemas.microsoft.com/office/word/2010/wordprocessingGroup" xmlns:wpi="http://schemas.microsoft.com/office/word/2010/wordprocessingInk" xmlns:wne="http://schemas.microsoft.com/office/word/2006/wordml" xmlns:wps="http://schemas.microsoft.com/office/word/2010/wordprocessingShape" mc:Ignorable="w14 w15 wp14">
+<w:document xmlns:wpc="http://schemas.microsoft.com/office/word/2010/wordprocessingCanvas" xmlns:cx="http://schemas.microsoft.com/office/drawing/2014/chartex" xmlns:cx1="http://schemas.microsoft.com/office/drawing/2015/9/8/chartex" xmlns:mc="http://schemas.openxmlformats.org/markup-compatibility/2006" xmlns:o="urn:schemas-microsoft-com:office:office" xmlns:r="http://schemas.openxmlformats.org/officeDocument/2006/relationships" xmlns:m="http://schemas.openxmlformats.org/officeDocument/2006/math" xmlns:v="urn:schemas-microsoft-com:vml" xmlns:wp14="http://schemas.microsoft.com/office/word/2010/wordprocessingDrawing" xmlns:wp="http://schemas.openxmlformats.org/drawingml/2006/wordprocessingDrawing" xmlns:w10="urn:schemas-microsoft-com:office:word" xmlns:w="http://schemas.openxmlformats.org/wordprocessingml/2006/main" xmlns:w14="http://schemas.microsoft.com/office/word/2010/wordml" xmlns:w15="http://schemas.microsoft.com/office/word/2012/wordml" xmlns:w16se="http://schemas.microsoft.com/office/word/2015/wordml/symex" xmlns:wpg="http://schemas.microsoft.com/office/word/2010/wordprocessingGroup" xmlns:wpi="http://schemas.microsoft.com/office/word/2010/wordprocessingInk" xmlns:wne="http://schemas.microsoft.com/office/word/2006/wordml" xmlns:wps="http://schemas.microsoft.com/office/word/2010/wordprocessingShape" mc:Ignorable="w14 w15 w16se wp14">
   <w:body>
     <w:p>
       <w:pPr>
+        <w:ind w:left="360"/>
         <w:rPr>
           <w:rFonts w:ascii="Times New Roman" w:eastAsia="Calibri" w:hAnsi="Times New Roman" w:cs="Times New Roman"/>
           <w:sz w:val="40"/>
@@ -21,6 +22,7 @@
     </w:p>
     <w:p>
       <w:pPr>
+        <w:ind w:left="360"/>
         <w:rPr>
           <w:rFonts w:ascii="Times New Roman" w:eastAsia="Calibri" w:hAnsi="Times New Roman" w:cs="Times New Roman"/>
           <w:sz w:val="28"/>
@@ -41,7 +43,7 @@
         <w:pStyle w:val="ListParagraph"/>
         <w:numPr>
           <w:ilvl w:val="0"/>
-          <w:numId w:val="1"/>
+          <w:numId w:val="6"/>
         </w:numPr>
         <w:spacing w:after="0" w:line="480" w:lineRule="auto"/>
         <w:rPr>
@@ -58,7 +60,23 @@
           <w:sz w:val="24"/>
           <w:szCs w:val="24"/>
         </w:rPr>
-        <w:t>As a player, I want to be able to play the game in any screen sizing that I want.</w:t>
+        <w:t>As a player, I want to be able to play the game in any screen sizing that I want</w:t>
+      </w:r>
+      <w:r>
+        <w:rPr>
+          <w:rFonts w:ascii="Times New Roman" w:eastAsia="Calibri" w:hAnsi="Times New Roman" w:cs="Times New Roman"/>
+          <w:sz w:val="24"/>
+          <w:szCs w:val="24"/>
+        </w:rPr>
+        <w:t>, so that I can match my display device</w:t>
+      </w:r>
+      <w:r>
+        <w:rPr>
+          <w:rFonts w:ascii="Times New Roman" w:eastAsia="Calibri" w:hAnsi="Times New Roman" w:cs="Times New Roman"/>
+          <w:sz w:val="24"/>
+          <w:szCs w:val="24"/>
+        </w:rPr>
+        <w:t>.</w:t>
       </w:r>
     </w:p>
     <w:p>
@@ -66,7 +84,7 @@
         <w:pStyle w:val="ListParagraph"/>
         <w:numPr>
           <w:ilvl w:val="0"/>
-          <w:numId w:val="1"/>
+          <w:numId w:val="6"/>
         </w:numPr>
         <w:spacing w:after="0" w:line="480" w:lineRule="auto"/>
         <w:rPr>
@@ -81,7 +99,23 @@
           <w:sz w:val="24"/>
           <w:szCs w:val="24"/>
         </w:rPr>
-        <w:t>As a player, I want a simple menu that allows me to see how many lives I have left.</w:t>
+        <w:t>As a player, I want a simple menu that allows me to see how many lives I have left</w:t>
+      </w:r>
+      <w:r>
+        <w:rPr>
+          <w:rFonts w:ascii="Times New Roman" w:eastAsia="Calibri" w:hAnsi="Times New Roman" w:cs="Times New Roman"/>
+          <w:sz w:val="24"/>
+          <w:szCs w:val="24"/>
+        </w:rPr>
+        <w:t>, so that I know when the game stops</w:t>
+      </w:r>
+      <w:r>
+        <w:rPr>
+          <w:rFonts w:ascii="Times New Roman" w:eastAsia="Calibri" w:hAnsi="Times New Roman" w:cs="Times New Roman"/>
+          <w:sz w:val="24"/>
+          <w:szCs w:val="24"/>
+        </w:rPr>
+        <w:t>.</w:t>
       </w:r>
     </w:p>
     <w:p>
@@ -89,7 +123,7 @@
         <w:pStyle w:val="ListParagraph"/>
         <w:numPr>
           <w:ilvl w:val="0"/>
-          <w:numId w:val="1"/>
+          <w:numId w:val="6"/>
         </w:numPr>
         <w:spacing w:after="0" w:line="480" w:lineRule="auto"/>
         <w:rPr>
@@ -104,7 +138,23 @@
           <w:sz w:val="24"/>
           <w:szCs w:val="24"/>
         </w:rPr>
-        <w:t xml:space="preserve">As a player, I want to be able to see my ships life bar.  </w:t>
+        <w:t>As a player, I want to be able to see my ships life bar</w:t>
+      </w:r>
+      <w:r>
+        <w:rPr>
+          <w:rFonts w:ascii="Times New Roman" w:eastAsia="Calibri" w:hAnsi="Times New Roman" w:cs="Times New Roman"/>
+          <w:sz w:val="24"/>
+          <w:szCs w:val="24"/>
+        </w:rPr>
+        <w:t>, so that I know when the ship is killed</w:t>
+      </w:r>
+      <w:r>
+        <w:rPr>
+          <w:rFonts w:ascii="Times New Roman" w:eastAsia="Calibri" w:hAnsi="Times New Roman" w:cs="Times New Roman"/>
+          <w:sz w:val="24"/>
+          <w:szCs w:val="24"/>
+        </w:rPr>
+        <w:t xml:space="preserve">.  </w:t>
       </w:r>
     </w:p>
     <w:p>
@@ -112,7 +162,7 @@
         <w:pStyle w:val="ListParagraph"/>
         <w:numPr>
           <w:ilvl w:val="0"/>
-          <w:numId w:val="1"/>
+          <w:numId w:val="6"/>
         </w:numPr>
         <w:spacing w:after="0" w:line="480" w:lineRule="auto"/>
         <w:rPr>
@@ -127,7 +177,330 @@
           <w:sz w:val="24"/>
           <w:szCs w:val="24"/>
         </w:rPr>
-        <w:t>As a player, I want a simple HUD that displays my score that does not get in the way of the gameplay.</w:t>
+        <w:t>As a player, I want a simple HUD that displays my score that does not get in the way of the gameplay</w:t>
+      </w:r>
+      <w:r>
+        <w:rPr>
+          <w:rFonts w:ascii="Times New Roman" w:eastAsia="Calibri" w:hAnsi="Times New Roman" w:cs="Times New Roman"/>
+          <w:sz w:val="24"/>
+          <w:szCs w:val="24"/>
+        </w:rPr>
+        <w:t>, so that I know what my current score is</w:t>
+      </w:r>
+      <w:r>
+        <w:rPr>
+          <w:rFonts w:ascii="Times New Roman" w:eastAsia="Calibri" w:hAnsi="Times New Roman" w:cs="Times New Roman"/>
+          <w:sz w:val="24"/>
+          <w:szCs w:val="24"/>
+        </w:rPr>
+        <w:t>.</w:t>
+      </w:r>
+    </w:p>
+    <w:p>
+      <w:pPr>
+        <w:pStyle w:val="ListParagraph"/>
+        <w:numPr>
+          <w:ilvl w:val="0"/>
+          <w:numId w:val="6"/>
+        </w:numPr>
+        <w:spacing w:after="0" w:line="480" w:lineRule="auto"/>
+        <w:rPr>
+          <w:rFonts w:ascii="Times New Roman" w:eastAsia="Calibri" w:hAnsi="Times New Roman" w:cs="Times New Roman"/>
+          <w:sz w:val="24"/>
+          <w:szCs w:val="24"/>
+        </w:rPr>
+      </w:pPr>
+      <w:r>
+        <w:rPr>
+          <w:rFonts w:ascii="Times New Roman" w:eastAsia="Calibri" w:hAnsi="Times New Roman" w:cs="Times New Roman"/>
+          <w:sz w:val="24"/>
+          <w:szCs w:val="24"/>
+        </w:rPr>
+        <w:t>As a player, I want to know a history of my friend</w:t>
+      </w:r>
+      <w:r>
+        <w:rPr>
+          <w:rFonts w:ascii="Times New Roman" w:eastAsia="Calibri" w:hAnsi="Times New Roman" w:cs="Times New Roman"/>
+          <w:sz w:val="24"/>
+          <w:szCs w:val="24"/>
+        </w:rPr>
+        <w:t>’</w:t>
+      </w:r>
+      <w:r>
+        <w:rPr>
+          <w:rFonts w:ascii="Times New Roman" w:eastAsia="Calibri" w:hAnsi="Times New Roman" w:cs="Times New Roman"/>
+          <w:sz w:val="24"/>
+          <w:szCs w:val="24"/>
+        </w:rPr>
+        <w:t xml:space="preserve">s scores </w:t>
+      </w:r>
+      <w:r>
+        <w:rPr>
+          <w:rFonts w:ascii="Times New Roman" w:eastAsia="Calibri" w:hAnsi="Times New Roman" w:cs="Times New Roman"/>
+          <w:sz w:val="24"/>
+          <w:szCs w:val="24"/>
+        </w:rPr>
+        <w:t xml:space="preserve">and my scores on a leaderboard </w:t>
+      </w:r>
+      <w:r>
+        <w:rPr>
+          <w:rFonts w:ascii="Times New Roman" w:eastAsia="Calibri" w:hAnsi="Times New Roman" w:cs="Times New Roman"/>
+          <w:sz w:val="24"/>
+          <w:szCs w:val="24"/>
+        </w:rPr>
+        <w:t>that tracks them</w:t>
+      </w:r>
+      <w:r>
+        <w:rPr>
+          <w:rFonts w:ascii="Times New Roman" w:eastAsia="Calibri" w:hAnsi="Times New Roman" w:cs="Times New Roman"/>
+          <w:sz w:val="24"/>
+          <w:szCs w:val="24"/>
+        </w:rPr>
+        <w:t>, so I know how I am doing versus my friends</w:t>
+      </w:r>
+      <w:r>
+        <w:rPr>
+          <w:rFonts w:ascii="Times New Roman" w:eastAsia="Calibri" w:hAnsi="Times New Roman" w:cs="Times New Roman"/>
+          <w:sz w:val="24"/>
+          <w:szCs w:val="24"/>
+        </w:rPr>
+        <w:t>.</w:t>
+      </w:r>
+    </w:p>
+    <w:p>
+      <w:pPr>
+        <w:pStyle w:val="ListParagraph"/>
+        <w:numPr>
+          <w:ilvl w:val="0"/>
+          <w:numId w:val="6"/>
+        </w:numPr>
+        <w:spacing w:after="0" w:line="480" w:lineRule="auto"/>
+        <w:rPr>
+          <w:rFonts w:ascii="Times New Roman" w:eastAsia="Calibri" w:hAnsi="Times New Roman" w:cs="Times New Roman"/>
+          <w:sz w:val="24"/>
+          <w:szCs w:val="24"/>
+          <w:shd w:val="clear" w:color="auto" w:fill="008000"/>
+        </w:rPr>
+      </w:pPr>
+      <w:r>
+        <w:rPr>
+          <w:rFonts w:ascii="Times New Roman" w:eastAsia="Calibri" w:hAnsi="Times New Roman" w:cs="Times New Roman"/>
+          <w:sz w:val="24"/>
+          <w:szCs w:val="24"/>
+        </w:rPr>
+        <w:t>As a player, I want to be able to read what each weapons does</w:t>
+      </w:r>
+      <w:r>
+        <w:rPr>
+          <w:rFonts w:ascii="Times New Roman" w:eastAsia="Calibri" w:hAnsi="Times New Roman" w:cs="Times New Roman"/>
+          <w:sz w:val="24"/>
+          <w:szCs w:val="24"/>
+        </w:rPr>
+        <w:t>, so I know what the effect does</w:t>
+      </w:r>
+      <w:r>
+        <w:rPr>
+          <w:rFonts w:ascii="Times New Roman" w:eastAsia="Calibri" w:hAnsi="Times New Roman" w:cs="Times New Roman"/>
+          <w:sz w:val="24"/>
+          <w:szCs w:val="24"/>
+        </w:rPr>
+        <w:t>.</w:t>
+      </w:r>
+    </w:p>
+    <w:p>
+      <w:pPr>
+        <w:pStyle w:val="ListParagraph"/>
+        <w:numPr>
+          <w:ilvl w:val="0"/>
+          <w:numId w:val="6"/>
+        </w:numPr>
+        <w:spacing w:after="0" w:line="480" w:lineRule="auto"/>
+        <w:rPr>
+          <w:rFonts w:ascii="Times New Roman" w:eastAsia="Calibri" w:hAnsi="Times New Roman" w:cs="Times New Roman"/>
+          <w:sz w:val="24"/>
+          <w:szCs w:val="24"/>
+        </w:rPr>
+      </w:pPr>
+      <w:r>
+        <w:rPr>
+          <w:rFonts w:ascii="Times New Roman" w:eastAsia="Calibri" w:hAnsi="Times New Roman" w:cs="Times New Roman"/>
+          <w:sz w:val="24"/>
+          <w:szCs w:val="24"/>
+        </w:rPr>
+        <w:t>As a player, I want to see information about the enemies on the level</w:t>
+      </w:r>
+      <w:r>
+        <w:rPr>
+          <w:rFonts w:ascii="Times New Roman" w:eastAsia="Calibri" w:hAnsi="Times New Roman" w:cs="Times New Roman"/>
+          <w:sz w:val="24"/>
+          <w:szCs w:val="24"/>
+        </w:rPr>
+        <w:t>, so I know what they do</w:t>
+      </w:r>
+      <w:r>
+        <w:rPr>
+          <w:rFonts w:ascii="Times New Roman" w:eastAsia="Calibri" w:hAnsi="Times New Roman" w:cs="Times New Roman"/>
+          <w:sz w:val="24"/>
+          <w:szCs w:val="24"/>
+        </w:rPr>
+        <w:t>.</w:t>
+      </w:r>
+    </w:p>
+    <w:p>
+      <w:pPr>
+        <w:pStyle w:val="ListParagraph"/>
+        <w:numPr>
+          <w:ilvl w:val="0"/>
+          <w:numId w:val="6"/>
+        </w:numPr>
+        <w:spacing w:after="0" w:line="480" w:lineRule="auto"/>
+        <w:rPr>
+          <w:rFonts w:ascii="Times New Roman" w:eastAsia="Calibri" w:hAnsi="Times New Roman" w:cs="Times New Roman"/>
+          <w:sz w:val="24"/>
+          <w:szCs w:val="24"/>
+        </w:rPr>
+      </w:pPr>
+      <w:r>
+        <w:rPr>
+          <w:rFonts w:ascii="Times New Roman" w:eastAsia="Calibri" w:hAnsi="Times New Roman" w:cs="Times New Roman"/>
+          <w:sz w:val="24"/>
+          <w:szCs w:val="24"/>
+        </w:rPr>
+        <w:t>As a player, I want to be able to save what progress I have made</w:t>
+      </w:r>
+      <w:r>
+        <w:rPr>
+          <w:rFonts w:ascii="Times New Roman" w:eastAsia="Calibri" w:hAnsi="Times New Roman" w:cs="Times New Roman"/>
+          <w:sz w:val="24"/>
+          <w:szCs w:val="24"/>
+        </w:rPr>
+        <w:t>, so that I can play again from there</w:t>
+      </w:r>
+      <w:r>
+        <w:rPr>
+          <w:rFonts w:ascii="Times New Roman" w:eastAsia="Calibri" w:hAnsi="Times New Roman" w:cs="Times New Roman"/>
+          <w:sz w:val="24"/>
+          <w:szCs w:val="24"/>
+        </w:rPr>
+        <w:t>.</w:t>
+      </w:r>
+    </w:p>
+    <w:p>
+      <w:pPr>
+        <w:pStyle w:val="ListParagraph"/>
+        <w:numPr>
+          <w:ilvl w:val="0"/>
+          <w:numId w:val="6"/>
+        </w:numPr>
+        <w:spacing w:after="0" w:line="480" w:lineRule="auto"/>
+        <w:rPr>
+          <w:rFonts w:ascii="Times New Roman" w:eastAsia="Calibri" w:hAnsi="Times New Roman" w:cs="Times New Roman"/>
+          <w:sz w:val="24"/>
+          <w:szCs w:val="24"/>
+        </w:rPr>
+      </w:pPr>
+      <w:r>
+        <w:rPr>
+          <w:rFonts w:ascii="Times New Roman" w:eastAsia="Calibri" w:hAnsi="Times New Roman" w:cs="Times New Roman"/>
+          <w:sz w:val="24"/>
+          <w:szCs w:val="24"/>
+        </w:rPr>
+        <w:t>As a player, I want to see how long I have been on the current level</w:t>
+      </w:r>
+      <w:r>
+        <w:rPr>
+          <w:rFonts w:ascii="Times New Roman" w:eastAsia="Calibri" w:hAnsi="Times New Roman" w:cs="Times New Roman"/>
+          <w:sz w:val="24"/>
+          <w:szCs w:val="24"/>
+        </w:rPr>
+        <w:t>, so I know what issues I am having</w:t>
+      </w:r>
+      <w:r>
+        <w:rPr>
+          <w:rFonts w:ascii="Times New Roman" w:eastAsia="Calibri" w:hAnsi="Times New Roman" w:cs="Times New Roman"/>
+          <w:sz w:val="24"/>
+          <w:szCs w:val="24"/>
+        </w:rPr>
+        <w:t>.</w:t>
+      </w:r>
+    </w:p>
+    <w:p>
+      <w:pPr>
+        <w:pStyle w:val="ListParagraph"/>
+        <w:numPr>
+          <w:ilvl w:val="0"/>
+          <w:numId w:val="6"/>
+        </w:numPr>
+        <w:spacing w:after="0" w:line="480" w:lineRule="auto"/>
+        <w:rPr>
+          <w:rFonts w:ascii="Times New Roman" w:eastAsia="Calibri" w:hAnsi="Times New Roman" w:cs="Times New Roman"/>
+          <w:sz w:val="24"/>
+          <w:szCs w:val="24"/>
+        </w:rPr>
+      </w:pPr>
+      <w:r>
+        <w:rPr>
+          <w:rFonts w:ascii="Times New Roman" w:eastAsia="Calibri" w:hAnsi="Times New Roman" w:cs="Times New Roman"/>
+          <w:sz w:val="24"/>
+          <w:szCs w:val="24"/>
+        </w:rPr>
+        <w:t>As a player, I want to play with only using keyboard</w:t>
+      </w:r>
+      <w:r>
+        <w:rPr>
+          <w:rFonts w:ascii="Times New Roman" w:eastAsia="Calibri" w:hAnsi="Times New Roman" w:cs="Times New Roman"/>
+          <w:sz w:val="24"/>
+          <w:szCs w:val="24"/>
+        </w:rPr>
+        <w:t>, so that I can play with familiar inputs</w:t>
+      </w:r>
+      <w:r>
+        <w:rPr>
+          <w:rFonts w:ascii="Times New Roman" w:eastAsia="Calibri" w:hAnsi="Times New Roman" w:cs="Times New Roman"/>
+          <w:sz w:val="24"/>
+          <w:szCs w:val="24"/>
+        </w:rPr>
+        <w:t>.</w:t>
+      </w:r>
+    </w:p>
+    <w:p>
+      <w:pPr>
+        <w:pStyle w:val="ListParagraph"/>
+        <w:numPr>
+          <w:ilvl w:val="0"/>
+          <w:numId w:val="6"/>
+        </w:numPr>
+        <w:spacing w:after="0" w:line="480" w:lineRule="auto"/>
+        <w:rPr>
+          <w:rFonts w:ascii="Times New Roman" w:eastAsia="Calibri" w:hAnsi="Times New Roman" w:cs="Times New Roman"/>
+          <w:sz w:val="24"/>
+          <w:szCs w:val="24"/>
+        </w:rPr>
+      </w:pPr>
+      <w:r>
+        <w:rPr>
+          <w:rFonts w:ascii="Times New Roman" w:eastAsia="Calibri" w:hAnsi="Times New Roman" w:cs="Times New Roman"/>
+          <w:sz w:val="24"/>
+          <w:szCs w:val="24"/>
+        </w:rPr>
+        <w:lastRenderedPageBreak/>
+        <w:t>As a player, I want to choose from more than one ship</w:t>
+      </w:r>
+      <w:r>
+        <w:rPr>
+          <w:rFonts w:ascii="Times New Roman" w:eastAsia="Calibri" w:hAnsi="Times New Roman" w:cs="Times New Roman"/>
+          <w:sz w:val="24"/>
+          <w:szCs w:val="24"/>
+        </w:rPr>
+        <w:t>, so that I have different gameplay options</w:t>
+      </w:r>
+      <w:r>
+        <w:rPr>
+          <w:rFonts w:ascii="Times New Roman" w:eastAsia="Calibri" w:hAnsi="Times New Roman" w:cs="Times New Roman"/>
+          <w:sz w:val="24"/>
+          <w:szCs w:val="24"/>
+        </w:rPr>
+        <w:t>.</w:t>
       </w:r>
       <w:bookmarkStart w:id="0" w:name="_GoBack"/>
       <w:bookmarkEnd w:id="0"/>
@@ -137,7 +510,7 @@
         <w:pStyle w:val="ListParagraph"/>
         <w:numPr>
           <w:ilvl w:val="0"/>
-          <w:numId w:val="1"/>
+          <w:numId w:val="6"/>
         </w:numPr>
         <w:spacing w:after="0" w:line="480" w:lineRule="auto"/>
         <w:rPr>
@@ -152,39 +525,49 @@
           <w:sz w:val="24"/>
           <w:szCs w:val="24"/>
         </w:rPr>
-        <w:t>As a player, I want to know a history of my friend</w:t>
-      </w:r>
-      <w:r>
-        <w:rPr>
-          <w:rFonts w:ascii="Times New Roman" w:eastAsia="Calibri" w:hAnsi="Times New Roman" w:cs="Times New Roman"/>
-          <w:sz w:val="24"/>
-          <w:szCs w:val="24"/>
-        </w:rPr>
-        <w:t>’</w:t>
-      </w:r>
-      <w:r>
-        <w:rPr>
-          <w:rFonts w:ascii="Times New Roman" w:eastAsia="Calibri" w:hAnsi="Times New Roman" w:cs="Times New Roman"/>
-          <w:sz w:val="24"/>
-          <w:szCs w:val="24"/>
-        </w:rPr>
-        <w:t xml:space="preserve">s scores </w:t>
-      </w:r>
-      <w:r>
-        <w:rPr>
-          <w:rFonts w:ascii="Times New Roman" w:eastAsia="Calibri" w:hAnsi="Times New Roman" w:cs="Times New Roman"/>
-          <w:sz w:val="24"/>
-          <w:szCs w:val="24"/>
-        </w:rPr>
-        <w:t xml:space="preserve">and my scores on a leaderboard </w:t>
-      </w:r>
-      <w:r>
-        <w:rPr>
-          <w:rFonts w:ascii="Times New Roman" w:eastAsia="Calibri" w:hAnsi="Times New Roman" w:cs="Times New Roman"/>
-          <w:sz w:val="24"/>
-          <w:szCs w:val="24"/>
-        </w:rPr>
-        <w:t>that tracks them.</w:t>
+        <w:t>As a player, I want to be able to see all different ships attributes, such as: speed, weapon power, special</w:t>
+      </w:r>
+      <w:r>
+        <w:rPr>
+          <w:rFonts w:ascii="Times New Roman" w:eastAsia="Calibri" w:hAnsi="Times New Roman" w:cs="Times New Roman"/>
+          <w:sz w:val="24"/>
+          <w:szCs w:val="24"/>
+        </w:rPr>
+        <w:t xml:space="preserve"> </w:t>
+      </w:r>
+      <w:r>
+        <w:rPr>
+          <w:rFonts w:ascii="Times New Roman" w:eastAsia="Calibri" w:hAnsi="Times New Roman" w:cs="Times New Roman"/>
+          <w:sz w:val="24"/>
+          <w:szCs w:val="24"/>
+        </w:rPr>
+        <w:t xml:space="preserve">weapons, </w:t>
+      </w:r>
+      <w:proofErr w:type="spellStart"/>
+      <w:r>
+        <w:rPr>
+          <w:rFonts w:ascii="Times New Roman" w:eastAsia="Calibri" w:hAnsi="Times New Roman" w:cs="Times New Roman"/>
+          <w:sz w:val="24"/>
+          <w:szCs w:val="24"/>
+        </w:rPr>
+        <w:t>etc</w:t>
+      </w:r>
+      <w:proofErr w:type="spellEnd"/>
+      <w:r>
+        <w:rPr>
+          <w:rFonts w:ascii="Times New Roman" w:eastAsia="Calibri" w:hAnsi="Times New Roman" w:cs="Times New Roman"/>
+          <w:sz w:val="24"/>
+          <w:szCs w:val="24"/>
+        </w:rPr>
+        <w:t>, so that I know what each ship is good at</w:t>
+      </w:r>
+      <w:r>
+        <w:rPr>
+          <w:rFonts w:ascii="Times New Roman" w:eastAsia="Calibri" w:hAnsi="Times New Roman" w:cs="Times New Roman"/>
+          <w:sz w:val="24"/>
+          <w:szCs w:val="24"/>
+        </w:rPr>
+        <w:t xml:space="preserve">. </w:t>
       </w:r>
     </w:p>
     <w:p>
@@ -192,23 +575,66 @@
         <w:pStyle w:val="ListParagraph"/>
         <w:numPr>
           <w:ilvl w:val="0"/>
-          <w:numId w:val="1"/>
+          <w:numId w:val="6"/>
         </w:numPr>
         <w:spacing w:after="0" w:line="480" w:lineRule="auto"/>
         <w:rPr>
           <w:rFonts w:ascii="Times New Roman" w:eastAsia="Calibri" w:hAnsi="Times New Roman" w:cs="Times New Roman"/>
-          <w:sz w:val="24"/>
-          <w:szCs w:val="24"/>
-          <w:shd w:val="clear" w:color="auto" w:fill="008000"/>
-        </w:rPr>
-      </w:pPr>
-      <w:r>
-        <w:rPr>
-          <w:rFonts w:ascii="Times New Roman" w:eastAsia="Calibri" w:hAnsi="Times New Roman" w:cs="Times New Roman"/>
-          <w:sz w:val="24"/>
-          <w:szCs w:val="24"/>
-        </w:rPr>
-        <w:t>As a player, I want to be able to read what each weapons does.</w:t>
+          <w:strike/>
+          <w:sz w:val="24"/>
+          <w:szCs w:val="24"/>
+        </w:rPr>
+      </w:pPr>
+      <w:r>
+        <w:rPr>
+          <w:rFonts w:ascii="Times New Roman" w:eastAsia="Calibri" w:hAnsi="Times New Roman" w:cs="Times New Roman"/>
+          <w:sz w:val="24"/>
+          <w:szCs w:val="24"/>
+        </w:rPr>
+        <w:t>As a player, I want to be able to enter cheats</w:t>
+      </w:r>
+      <w:r>
+        <w:rPr>
+          <w:rFonts w:ascii="Times New Roman" w:eastAsia="Calibri" w:hAnsi="Times New Roman" w:cs="Times New Roman"/>
+          <w:sz w:val="24"/>
+          <w:szCs w:val="24"/>
+        </w:rPr>
+        <w:t>, so that I can get past parts of the game I have trouble with</w:t>
+      </w:r>
+      <w:r>
+        <w:rPr>
+          <w:rFonts w:ascii="Times New Roman" w:eastAsia="Calibri" w:hAnsi="Times New Roman" w:cs="Times New Roman"/>
+          <w:sz w:val="24"/>
+          <w:szCs w:val="24"/>
+        </w:rPr>
+        <w:t>.</w:t>
+      </w:r>
+    </w:p>
+    <w:p>
+      <w:pPr>
+        <w:rPr>
+          <w:rFonts w:ascii="Times New Roman" w:eastAsia="Calibri" w:hAnsi="Times New Roman" w:cs="Times New Roman"/>
+          <w:sz w:val="24"/>
+          <w:szCs w:val="24"/>
+        </w:rPr>
+      </w:pPr>
+    </w:p>
+    <w:p>
+      <w:pPr>
+        <w:ind w:left="360"/>
+        <w:rPr>
+          <w:rFonts w:ascii="Times New Roman" w:eastAsia="Calibri" w:hAnsi="Times New Roman" w:cs="Times New Roman"/>
+          <w:sz w:val="28"/>
+          <w:szCs w:val="28"/>
+        </w:rPr>
+      </w:pPr>
+      <w:r>
+        <w:rPr>
+          <w:rFonts w:ascii="Times New Roman" w:eastAsia="Calibri" w:hAnsi="Times New Roman" w:cs="Times New Roman"/>
+          <w:sz w:val="28"/>
+          <w:szCs w:val="28"/>
+        </w:rPr>
+        <w:t>Gameplay</w:t>
       </w:r>
     </w:p>
     <w:p>
@@ -216,22 +642,95 @@
         <w:pStyle w:val="ListParagraph"/>
         <w:numPr>
           <w:ilvl w:val="0"/>
-          <w:numId w:val="1"/>
+          <w:numId w:val="5"/>
         </w:numPr>
         <w:spacing w:after="0" w:line="480" w:lineRule="auto"/>
         <w:rPr>
           <w:rFonts w:ascii="Times New Roman" w:eastAsia="Calibri" w:hAnsi="Times New Roman" w:cs="Times New Roman"/>
           <w:sz w:val="24"/>
           <w:szCs w:val="24"/>
-        </w:rPr>
-      </w:pPr>
-      <w:r>
-        <w:rPr>
-          <w:rFonts w:ascii="Times New Roman" w:eastAsia="Calibri" w:hAnsi="Times New Roman" w:cs="Times New Roman"/>
-          <w:sz w:val="24"/>
-          <w:szCs w:val="24"/>
-        </w:rPr>
-        <w:t>As a player, I want to see information about the enemies on the level.</w:t>
+          <w:shd w:val="clear" w:color="auto" w:fill="008000"/>
+        </w:rPr>
+      </w:pPr>
+      <w:r>
+        <w:rPr>
+          <w:rFonts w:ascii="Times New Roman" w:eastAsia="Calibri" w:hAnsi="Times New Roman" w:cs="Times New Roman"/>
+          <w:sz w:val="24"/>
+          <w:szCs w:val="24"/>
+        </w:rPr>
+        <w:t>As a player, I want to have a variety of enemies in the ga</w:t>
+      </w:r>
+      <w:r>
+        <w:rPr>
+          <w:rFonts w:ascii="Times New Roman" w:eastAsia="Calibri" w:hAnsi="Times New Roman" w:cs="Times New Roman"/>
+          <w:sz w:val="24"/>
+          <w:szCs w:val="24"/>
+        </w:rPr>
+        <w:t>me with interesting behavior</w:t>
+      </w:r>
+      <w:r>
+        <w:rPr>
+          <w:rFonts w:ascii="Times New Roman" w:eastAsia="Calibri" w:hAnsi="Times New Roman" w:cs="Times New Roman"/>
+          <w:sz w:val="24"/>
+          <w:szCs w:val="24"/>
+        </w:rPr>
+        <w:t>, so that gameplay stays interesting</w:t>
+      </w:r>
+      <w:r>
+        <w:rPr>
+          <w:rFonts w:ascii="Times New Roman" w:eastAsia="Calibri" w:hAnsi="Times New Roman" w:cs="Times New Roman"/>
+          <w:sz w:val="24"/>
+          <w:szCs w:val="24"/>
+        </w:rPr>
+        <w:t>.</w:t>
+      </w:r>
+      <w:r>
+        <w:rPr>
+          <w:rFonts w:ascii="Times New Roman" w:eastAsia="Calibri" w:hAnsi="Times New Roman" w:cs="Times New Roman"/>
+          <w:sz w:val="24"/>
+          <w:szCs w:val="24"/>
+        </w:rPr>
+        <w:br/>
+      </w:r>
+      <w:r>
+        <w:rPr>
+          <w:rFonts w:ascii="Times New Roman" w:eastAsia="Calibri" w:hAnsi="Times New Roman" w:cs="Times New Roman"/>
+          <w:sz w:val="24"/>
+          <w:szCs w:val="24"/>
+        </w:rPr>
+        <w:t>As a player, I want be able to pick up it</w:t>
+      </w:r>
+      <w:r>
+        <w:rPr>
+          <w:rFonts w:ascii="Times New Roman" w:eastAsia="Calibri" w:hAnsi="Times New Roman" w:cs="Times New Roman"/>
+          <w:sz w:val="24"/>
+          <w:szCs w:val="24"/>
+        </w:rPr>
+        <w:t>ems to increase the power of my</w:t>
+      </w:r>
+      <w:r>
+        <w:rPr>
+          <w:rFonts w:ascii="Times New Roman" w:eastAsia="Calibri" w:hAnsi="Times New Roman" w:cs="Times New Roman"/>
+          <w:sz w:val="24"/>
+          <w:szCs w:val="24"/>
+        </w:rPr>
+        <w:t xml:space="preserve"> weapon</w:t>
+      </w:r>
+      <w:r>
+        <w:rPr>
+          <w:rFonts w:ascii="Times New Roman" w:eastAsia="Calibri" w:hAnsi="Times New Roman" w:cs="Times New Roman"/>
+          <w:sz w:val="24"/>
+          <w:szCs w:val="24"/>
+        </w:rPr>
+        <w:t>, so that I can fell powerful in the game</w:t>
+      </w:r>
+      <w:r>
+        <w:rPr>
+          <w:rFonts w:ascii="Times New Roman" w:eastAsia="Calibri" w:hAnsi="Times New Roman" w:cs="Times New Roman"/>
+          <w:sz w:val="24"/>
+          <w:szCs w:val="24"/>
+        </w:rPr>
+        <w:t xml:space="preserve">. </w:t>
       </w:r>
     </w:p>
     <w:p>
@@ -239,7 +738,7 @@
         <w:pStyle w:val="ListParagraph"/>
         <w:numPr>
           <w:ilvl w:val="0"/>
-          <w:numId w:val="1"/>
+          <w:numId w:val="5"/>
         </w:numPr>
         <w:spacing w:after="0" w:line="480" w:lineRule="auto"/>
         <w:rPr>
@@ -254,7 +753,23 @@
           <w:sz w:val="24"/>
           <w:szCs w:val="24"/>
         </w:rPr>
-        <w:t>As a player, I want to be able to save what progress I have made.</w:t>
+        <w:t>As a player, I want to have interesting upgrades</w:t>
+      </w:r>
+      <w:r>
+        <w:rPr>
+          <w:rFonts w:ascii="Times New Roman" w:eastAsia="Calibri" w:hAnsi="Times New Roman" w:cs="Times New Roman"/>
+          <w:sz w:val="24"/>
+          <w:szCs w:val="24"/>
+        </w:rPr>
+        <w:t>, so that the gameplay stays engrossing</w:t>
+      </w:r>
+      <w:r>
+        <w:rPr>
+          <w:rFonts w:ascii="Times New Roman" w:eastAsia="Calibri" w:hAnsi="Times New Roman" w:cs="Times New Roman"/>
+          <w:sz w:val="24"/>
+          <w:szCs w:val="24"/>
+        </w:rPr>
+        <w:t>.</w:t>
       </w:r>
     </w:p>
     <w:p>
@@ -262,7 +777,7 @@
         <w:pStyle w:val="ListParagraph"/>
         <w:numPr>
           <w:ilvl w:val="0"/>
-          <w:numId w:val="1"/>
+          <w:numId w:val="5"/>
         </w:numPr>
         <w:spacing w:after="0" w:line="480" w:lineRule="auto"/>
         <w:rPr>
@@ -277,7 +792,23 @@
           <w:sz w:val="24"/>
           <w:szCs w:val="24"/>
         </w:rPr>
-        <w:t>As a player, I want to see how long I have been on the current level.</w:t>
+        <w:t>As a player, I want different playable ships that feel unique</w:t>
+      </w:r>
+      <w:r>
+        <w:rPr>
+          <w:rFonts w:ascii="Times New Roman" w:eastAsia="Calibri" w:hAnsi="Times New Roman" w:cs="Times New Roman"/>
+          <w:sz w:val="24"/>
+          <w:szCs w:val="24"/>
+        </w:rPr>
+        <w:t>, so that the game can keep me engrossed with options</w:t>
+      </w:r>
+      <w:r>
+        <w:rPr>
+          <w:rFonts w:ascii="Times New Roman" w:eastAsia="Calibri" w:hAnsi="Times New Roman" w:cs="Times New Roman"/>
+          <w:sz w:val="24"/>
+          <w:szCs w:val="24"/>
+        </w:rPr>
+        <w:t>.</w:t>
       </w:r>
     </w:p>
     <w:p>
@@ -285,7 +816,7 @@
         <w:pStyle w:val="ListParagraph"/>
         <w:numPr>
           <w:ilvl w:val="0"/>
-          <w:numId w:val="1"/>
+          <w:numId w:val="5"/>
         </w:numPr>
         <w:spacing w:after="0" w:line="480" w:lineRule="auto"/>
         <w:rPr>
@@ -300,7 +831,23 @@
           <w:sz w:val="24"/>
           <w:szCs w:val="24"/>
         </w:rPr>
-        <w:t>As a player, I want to play with only using keyboard.</w:t>
+        <w:t>As a player, I want exciting sounds/music</w:t>
+      </w:r>
+      <w:r>
+        <w:rPr>
+          <w:rFonts w:ascii="Times New Roman" w:eastAsia="Calibri" w:hAnsi="Times New Roman" w:cs="Times New Roman"/>
+          <w:sz w:val="24"/>
+          <w:szCs w:val="24"/>
+        </w:rPr>
+        <w:t>, so that the game feel more immersive</w:t>
+      </w:r>
+      <w:r>
+        <w:rPr>
+          <w:rFonts w:ascii="Times New Roman" w:eastAsia="Calibri" w:hAnsi="Times New Roman" w:cs="Times New Roman"/>
+          <w:sz w:val="24"/>
+          <w:szCs w:val="24"/>
+        </w:rPr>
+        <w:t>.</w:t>
       </w:r>
     </w:p>
     <w:p>
@@ -308,7 +855,7 @@
         <w:pStyle w:val="ListParagraph"/>
         <w:numPr>
           <w:ilvl w:val="0"/>
-          <w:numId w:val="1"/>
+          <w:numId w:val="5"/>
         </w:numPr>
         <w:spacing w:after="0" w:line="480" w:lineRule="auto"/>
         <w:rPr>
@@ -323,23 +870,23 @@
           <w:sz w:val="24"/>
           <w:szCs w:val="24"/>
         </w:rPr>
-        <w:t xml:space="preserve">As a player, </w:t>
-      </w:r>
-      <w:r>
-        <w:rPr>
-          <w:rFonts w:ascii="Times New Roman" w:eastAsia="Calibri" w:hAnsi="Times New Roman" w:cs="Times New Roman"/>
-          <w:sz w:val="24"/>
-          <w:szCs w:val="24"/>
-        </w:rPr>
-        <w:t>I</w:t>
-      </w:r>
-      <w:r>
-        <w:rPr>
-          <w:rFonts w:ascii="Times New Roman" w:eastAsia="Calibri" w:hAnsi="Times New Roman" w:cs="Times New Roman"/>
-          <w:sz w:val="24"/>
-          <w:szCs w:val="24"/>
-        </w:rPr>
-        <w:t xml:space="preserve"> want to play with only using a mouse.</w:t>
+        <w:t>As a player, I want to choose to have music and sound effect on or off</w:t>
+      </w:r>
+      <w:r>
+        <w:rPr>
+          <w:rFonts w:ascii="Times New Roman" w:eastAsia="Calibri" w:hAnsi="Times New Roman" w:cs="Times New Roman"/>
+          <w:sz w:val="24"/>
+          <w:szCs w:val="24"/>
+        </w:rPr>
+        <w:t>, so that I don’t have to listen to the game sounds if I don’t want to</w:t>
+      </w:r>
+      <w:r>
+        <w:rPr>
+          <w:rFonts w:ascii="Times New Roman" w:eastAsia="Calibri" w:hAnsi="Times New Roman" w:cs="Times New Roman"/>
+          <w:sz w:val="24"/>
+          <w:szCs w:val="24"/>
+        </w:rPr>
+        <w:t>.</w:t>
       </w:r>
     </w:p>
     <w:p>
@@ -347,7 +894,7 @@
         <w:pStyle w:val="ListParagraph"/>
         <w:numPr>
           <w:ilvl w:val="0"/>
-          <w:numId w:val="1"/>
+          <w:numId w:val="5"/>
         </w:numPr>
         <w:spacing w:after="0" w:line="480" w:lineRule="auto"/>
         <w:rPr>
@@ -362,7 +909,23 @@
           <w:sz w:val="24"/>
           <w:szCs w:val="24"/>
         </w:rPr>
-        <w:t>As a player, I want to choose from more than one ship.</w:t>
+        <w:t>As a player, I want multiple unique levels</w:t>
+      </w:r>
+      <w:r>
+        <w:rPr>
+          <w:rFonts w:ascii="Times New Roman" w:eastAsia="Calibri" w:hAnsi="Times New Roman" w:cs="Times New Roman"/>
+          <w:sz w:val="24"/>
+          <w:szCs w:val="24"/>
+        </w:rPr>
+        <w:t>, so that the game doesn’t become stale</w:t>
+      </w:r>
+      <w:r>
+        <w:rPr>
+          <w:rFonts w:ascii="Times New Roman" w:eastAsia="Calibri" w:hAnsi="Times New Roman" w:cs="Times New Roman"/>
+          <w:sz w:val="24"/>
+          <w:szCs w:val="24"/>
+        </w:rPr>
+        <w:t>.</w:t>
       </w:r>
     </w:p>
     <w:p>
@@ -370,7 +933,7 @@
         <w:pStyle w:val="ListParagraph"/>
         <w:numPr>
           <w:ilvl w:val="0"/>
-          <w:numId w:val="1"/>
+          <w:numId w:val="5"/>
         </w:numPr>
         <w:spacing w:after="0" w:line="480" w:lineRule="auto"/>
         <w:rPr>
@@ -385,440 +948,6 @@
           <w:sz w:val="24"/>
           <w:szCs w:val="24"/>
         </w:rPr>
-        <w:t>As a player, I want to be able to see all different ships attributes, such as: speed, weapon power, special</w:t>
-      </w:r>
-      <w:r>
-        <w:rPr>
-          <w:rFonts w:ascii="Times New Roman" w:eastAsia="Calibri" w:hAnsi="Times New Roman" w:cs="Times New Roman"/>
-          <w:sz w:val="24"/>
-          <w:szCs w:val="24"/>
-        </w:rPr>
-        <w:t xml:space="preserve"> </w:t>
-      </w:r>
-      <w:r>
-        <w:rPr>
-          <w:rFonts w:ascii="Times New Roman" w:eastAsia="Calibri" w:hAnsi="Times New Roman" w:cs="Times New Roman"/>
-          <w:sz w:val="24"/>
-          <w:szCs w:val="24"/>
-        </w:rPr>
-        <w:t xml:space="preserve">weapons, etc. </w:t>
-      </w:r>
-    </w:p>
-    <w:p>
-      <w:pPr>
-        <w:pStyle w:val="ListParagraph"/>
-        <w:numPr>
-          <w:ilvl w:val="0"/>
-          <w:numId w:val="1"/>
-        </w:numPr>
-        <w:spacing w:after="0" w:line="480" w:lineRule="auto"/>
-        <w:rPr>
-          <w:rFonts w:ascii="Times New Roman" w:eastAsia="Calibri" w:hAnsi="Times New Roman" w:cs="Times New Roman"/>
-          <w:strike/>
-          <w:sz w:val="24"/>
-          <w:szCs w:val="24"/>
-        </w:rPr>
-      </w:pPr>
-      <w:r>
-        <w:rPr>
-          <w:rFonts w:ascii="Times New Roman" w:eastAsia="Calibri" w:hAnsi="Times New Roman" w:cs="Times New Roman"/>
-          <w:sz w:val="24"/>
-          <w:szCs w:val="24"/>
-        </w:rPr>
-        <w:t>As a player, I want to be able to enter cheats.</w:t>
-      </w:r>
-    </w:p>
-    <w:p>
-      <w:pPr>
-        <w:rPr>
-          <w:rFonts w:ascii="Times New Roman" w:eastAsia="Calibri" w:hAnsi="Times New Roman" w:cs="Times New Roman"/>
-          <w:sz w:val="24"/>
-          <w:szCs w:val="24"/>
-        </w:rPr>
-      </w:pPr>
-    </w:p>
-    <w:p>
-      <w:pPr>
-        <w:rPr>
-          <w:rFonts w:ascii="Times New Roman" w:eastAsia="Calibri" w:hAnsi="Times New Roman" w:cs="Times New Roman"/>
-          <w:sz w:val="28"/>
-          <w:szCs w:val="28"/>
-        </w:rPr>
-      </w:pPr>
-      <w:r>
-        <w:rPr>
-          <w:rFonts w:ascii="Times New Roman" w:eastAsia="Calibri" w:hAnsi="Times New Roman" w:cs="Times New Roman"/>
-          <w:sz w:val="28"/>
-          <w:szCs w:val="28"/>
-        </w:rPr>
-        <w:t>Gameplay</w:t>
-      </w:r>
-    </w:p>
-    <w:p>
-      <w:pPr>
-        <w:pStyle w:val="ListParagraph"/>
-        <w:numPr>
-          <w:ilvl w:val="0"/>
-          <w:numId w:val="2"/>
-        </w:numPr>
-        <w:spacing w:after="0" w:line="480" w:lineRule="auto"/>
-        <w:rPr>
-          <w:rFonts w:ascii="Times New Roman" w:eastAsia="Calibri" w:hAnsi="Times New Roman" w:cs="Times New Roman"/>
-          <w:sz w:val="24"/>
-          <w:szCs w:val="24"/>
-        </w:rPr>
-      </w:pPr>
-      <w:r>
-        <w:rPr>
-          <w:rFonts w:ascii="Times New Roman" w:eastAsia="Calibri" w:hAnsi="Times New Roman" w:cs="Times New Roman"/>
-          <w:sz w:val="24"/>
-          <w:szCs w:val="24"/>
-        </w:rPr>
-        <w:t xml:space="preserve">As a player, I want to have the ability to select different </w:t>
-      </w:r>
-      <w:r>
-        <w:rPr>
-          <w:rFonts w:ascii="Times New Roman" w:eastAsia="Calibri" w:hAnsi="Times New Roman" w:cs="Times New Roman"/>
-          <w:sz w:val="24"/>
-          <w:szCs w:val="24"/>
-        </w:rPr>
-        <w:t>difficulty</w:t>
-      </w:r>
-      <w:r>
-        <w:rPr>
-          <w:rFonts w:ascii="Times New Roman" w:eastAsia="Calibri" w:hAnsi="Times New Roman" w:cs="Times New Roman"/>
-          <w:sz w:val="24"/>
-          <w:szCs w:val="24"/>
-        </w:rPr>
-        <w:t xml:space="preserve"> settings. </w:t>
-      </w:r>
-    </w:p>
-    <w:p>
-      <w:pPr>
-        <w:pStyle w:val="ListParagraph"/>
-        <w:numPr>
-          <w:ilvl w:val="0"/>
-          <w:numId w:val="2"/>
-        </w:numPr>
-        <w:spacing w:after="0" w:line="480" w:lineRule="auto"/>
-        <w:rPr>
-          <w:rFonts w:ascii="Times New Roman" w:eastAsia="Calibri" w:hAnsi="Times New Roman" w:cs="Times New Roman"/>
-          <w:sz w:val="24"/>
-          <w:szCs w:val="24"/>
-          <w:shd w:val="clear" w:color="auto" w:fill="008000"/>
-        </w:rPr>
-      </w:pPr>
-      <w:r>
-        <w:rPr>
-          <w:rFonts w:ascii="Times New Roman" w:eastAsia="Calibri" w:hAnsi="Times New Roman" w:cs="Times New Roman"/>
-          <w:sz w:val="24"/>
-          <w:szCs w:val="24"/>
-        </w:rPr>
-        <w:lastRenderedPageBreak/>
-        <w:t>As a player, I want to have a variety of enemies in the ga</w:t>
-      </w:r>
-      <w:r>
-        <w:rPr>
-          <w:rFonts w:ascii="Times New Roman" w:eastAsia="Calibri" w:hAnsi="Times New Roman" w:cs="Times New Roman"/>
-          <w:sz w:val="24"/>
-          <w:szCs w:val="24"/>
-        </w:rPr>
-        <w:t>me with interesting behavior.</w:t>
-      </w:r>
-      <w:r>
-        <w:rPr>
-          <w:rFonts w:ascii="Times New Roman" w:eastAsia="Calibri" w:hAnsi="Times New Roman" w:cs="Times New Roman"/>
-          <w:sz w:val="24"/>
-          <w:szCs w:val="24"/>
-        </w:rPr>
-        <w:br/>
-      </w:r>
-      <w:r>
-        <w:rPr>
-          <w:rFonts w:ascii="Times New Roman" w:eastAsia="Calibri" w:hAnsi="Times New Roman" w:cs="Times New Roman"/>
-          <w:sz w:val="24"/>
-          <w:szCs w:val="24"/>
-        </w:rPr>
-        <w:t>As a player, I want be able to pick up it</w:t>
-      </w:r>
-      <w:r>
-        <w:rPr>
-          <w:rFonts w:ascii="Times New Roman" w:eastAsia="Calibri" w:hAnsi="Times New Roman" w:cs="Times New Roman"/>
-          <w:sz w:val="24"/>
-          <w:szCs w:val="24"/>
-        </w:rPr>
-        <w:t>ems to increase the power of my</w:t>
-      </w:r>
-      <w:r>
-        <w:rPr>
-          <w:rFonts w:ascii="Times New Roman" w:eastAsia="Calibri" w:hAnsi="Times New Roman" w:cs="Times New Roman"/>
-          <w:sz w:val="24"/>
-          <w:szCs w:val="24"/>
-        </w:rPr>
-        <w:t xml:space="preserve"> weapon. </w:t>
-      </w:r>
-    </w:p>
-    <w:p>
-      <w:pPr>
-        <w:pStyle w:val="ListParagraph"/>
-        <w:numPr>
-          <w:ilvl w:val="0"/>
-          <w:numId w:val="2"/>
-        </w:numPr>
-        <w:spacing w:after="0" w:line="480" w:lineRule="auto"/>
-        <w:rPr>
-          <w:rFonts w:ascii="Times New Roman" w:eastAsia="Calibri" w:hAnsi="Times New Roman" w:cs="Times New Roman"/>
-          <w:sz w:val="24"/>
-          <w:szCs w:val="24"/>
-        </w:rPr>
-      </w:pPr>
-      <w:r>
-        <w:rPr>
-          <w:rFonts w:ascii="Times New Roman" w:eastAsia="Calibri" w:hAnsi="Times New Roman" w:cs="Times New Roman"/>
-          <w:sz w:val="24"/>
-          <w:szCs w:val="24"/>
-        </w:rPr>
-        <w:t>As a player, I want to have interesting upgrades.</w:t>
-      </w:r>
-    </w:p>
-    <w:p>
-      <w:pPr>
-        <w:pStyle w:val="ListParagraph"/>
-        <w:numPr>
-          <w:ilvl w:val="0"/>
-          <w:numId w:val="2"/>
-        </w:numPr>
-        <w:spacing w:after="0" w:line="480" w:lineRule="auto"/>
-        <w:rPr>
-          <w:rFonts w:ascii="Times New Roman" w:eastAsia="Calibri" w:hAnsi="Times New Roman" w:cs="Times New Roman"/>
-          <w:sz w:val="24"/>
-          <w:szCs w:val="24"/>
-        </w:rPr>
-      </w:pPr>
-      <w:r>
-        <w:rPr>
-          <w:rFonts w:ascii="Times New Roman" w:eastAsia="Calibri" w:hAnsi="Times New Roman" w:cs="Times New Roman"/>
-          <w:sz w:val="24"/>
-          <w:szCs w:val="24"/>
-        </w:rPr>
-        <w:t>As a player, I want different playable ships that feel unique.</w:t>
-      </w:r>
-    </w:p>
-    <w:p>
-      <w:pPr>
-        <w:pStyle w:val="ListParagraph"/>
-        <w:numPr>
-          <w:ilvl w:val="0"/>
-          <w:numId w:val="2"/>
-        </w:numPr>
-        <w:spacing w:after="0" w:line="480" w:lineRule="auto"/>
-        <w:rPr>
-          <w:rFonts w:ascii="Times New Roman" w:eastAsia="Calibri" w:hAnsi="Times New Roman" w:cs="Times New Roman"/>
-          <w:sz w:val="24"/>
-          <w:szCs w:val="24"/>
-        </w:rPr>
-      </w:pPr>
-      <w:r>
-        <w:rPr>
-          <w:rFonts w:ascii="Times New Roman" w:eastAsia="Calibri" w:hAnsi="Times New Roman" w:cs="Times New Roman"/>
-          <w:sz w:val="24"/>
-          <w:szCs w:val="24"/>
-        </w:rPr>
-        <w:t>As a player, I want exciting sounds/music.</w:t>
-      </w:r>
-    </w:p>
-    <w:p>
-      <w:pPr>
-        <w:pStyle w:val="ListParagraph"/>
-        <w:numPr>
-          <w:ilvl w:val="0"/>
-          <w:numId w:val="2"/>
-        </w:numPr>
-        <w:spacing w:after="0" w:line="480" w:lineRule="auto"/>
-        <w:rPr>
-          <w:rFonts w:ascii="Times New Roman" w:eastAsia="Calibri" w:hAnsi="Times New Roman" w:cs="Times New Roman"/>
-          <w:sz w:val="24"/>
-          <w:szCs w:val="24"/>
-        </w:rPr>
-      </w:pPr>
-      <w:r>
-        <w:rPr>
-          <w:rFonts w:ascii="Times New Roman" w:eastAsia="Calibri" w:hAnsi="Times New Roman" w:cs="Times New Roman"/>
-          <w:sz w:val="24"/>
-          <w:szCs w:val="24"/>
-        </w:rPr>
-        <w:t>As a player, I want to choose to have music and sound effect on or off.</w:t>
-      </w:r>
-    </w:p>
-    <w:p>
-      <w:pPr>
-        <w:pStyle w:val="ListParagraph"/>
-        <w:numPr>
-          <w:ilvl w:val="0"/>
-          <w:numId w:val="2"/>
-        </w:numPr>
-        <w:spacing w:after="0" w:line="480" w:lineRule="auto"/>
-        <w:rPr>
-          <w:rFonts w:ascii="Times New Roman" w:eastAsia="Calibri" w:hAnsi="Times New Roman" w:cs="Times New Roman"/>
-          <w:sz w:val="24"/>
-          <w:szCs w:val="24"/>
-        </w:rPr>
-      </w:pPr>
-      <w:r>
-        <w:rPr>
-          <w:rFonts w:ascii="Times New Roman" w:eastAsia="Calibri" w:hAnsi="Times New Roman" w:cs="Times New Roman"/>
-          <w:sz w:val="24"/>
-          <w:szCs w:val="24"/>
-        </w:rPr>
-        <w:t>As a player, I want multiple unique levels.</w:t>
-      </w:r>
-    </w:p>
-    <w:p>
-      <w:pPr>
-        <w:pStyle w:val="ListParagraph"/>
-        <w:numPr>
-          <w:ilvl w:val="0"/>
-          <w:numId w:val="2"/>
-        </w:numPr>
-        <w:spacing w:after="0" w:line="480" w:lineRule="auto"/>
-        <w:rPr>
-          <w:rFonts w:ascii="Times New Roman" w:eastAsia="Calibri" w:hAnsi="Times New Roman" w:cs="Times New Roman"/>
-          <w:sz w:val="24"/>
-          <w:szCs w:val="24"/>
-        </w:rPr>
-      </w:pPr>
-      <w:r>
-        <w:rPr>
-          <w:rFonts w:ascii="Times New Roman" w:eastAsia="Calibri" w:hAnsi="Times New Roman" w:cs="Times New Roman"/>
-          <w:sz w:val="24"/>
-          <w:szCs w:val="24"/>
-        </w:rPr>
-        <w:t>As a player, I want to be able to play with a friend.</w:t>
-      </w:r>
-    </w:p>
-    <w:p>
-      <w:pPr>
-        <w:pStyle w:val="ListParagraph"/>
-        <w:numPr>
-          <w:ilvl w:val="0"/>
-          <w:numId w:val="2"/>
-        </w:numPr>
-        <w:spacing w:after="0" w:line="480" w:lineRule="auto"/>
-        <w:rPr>
-          <w:rFonts w:ascii="Times New Roman" w:eastAsia="Calibri" w:hAnsi="Times New Roman" w:cs="Times New Roman"/>
-          <w:sz w:val="24"/>
-          <w:szCs w:val="24"/>
-        </w:rPr>
-      </w:pPr>
-      <w:r>
-        <w:rPr>
-          <w:rFonts w:ascii="Times New Roman" w:eastAsia="Calibri" w:hAnsi="Times New Roman" w:cs="Times New Roman"/>
-          <w:sz w:val="24"/>
-          <w:szCs w:val="24"/>
-        </w:rPr>
-        <w:t>As a player,</w:t>
-      </w:r>
-      <w:r>
-        <w:rPr>
-          <w:rFonts w:ascii="Times New Roman" w:eastAsia="Calibri" w:hAnsi="Times New Roman" w:cs="Times New Roman"/>
-          <w:sz w:val="24"/>
-          <w:szCs w:val="24"/>
-        </w:rPr>
-        <w:t xml:space="preserve"> </w:t>
-      </w:r>
-      <w:r>
-        <w:rPr>
-          <w:rFonts w:ascii="Times New Roman" w:eastAsia="Calibri" w:hAnsi="Times New Roman" w:cs="Times New Roman"/>
-          <w:sz w:val="24"/>
-          <w:szCs w:val="24"/>
-        </w:rPr>
-        <w:t>when my</w:t>
-      </w:r>
-      <w:r>
-        <w:rPr>
-          <w:rFonts w:ascii="Times New Roman" w:eastAsia="Calibri" w:hAnsi="Times New Roman" w:cs="Times New Roman"/>
-          <w:sz w:val="24"/>
-          <w:szCs w:val="24"/>
-        </w:rPr>
-        <w:t xml:space="preserve"> </w:t>
-      </w:r>
-      <w:r>
-        <w:rPr>
-          <w:rFonts w:ascii="Times New Roman" w:eastAsia="Calibri" w:hAnsi="Times New Roman" w:cs="Times New Roman"/>
-          <w:sz w:val="24"/>
-          <w:szCs w:val="24"/>
-        </w:rPr>
-        <w:t>ship explodes</w:t>
-      </w:r>
-      <w:r>
-        <w:rPr>
-          <w:rFonts w:ascii="Times New Roman" w:eastAsia="Calibri" w:hAnsi="Times New Roman" w:cs="Times New Roman"/>
-          <w:sz w:val="24"/>
-          <w:szCs w:val="24"/>
-        </w:rPr>
-        <w:t>, I lose all my powers but</w:t>
-      </w:r>
-      <w:r>
-        <w:rPr>
-          <w:rFonts w:ascii="Times New Roman" w:eastAsia="Calibri" w:hAnsi="Times New Roman" w:cs="Times New Roman"/>
-          <w:sz w:val="24"/>
-          <w:szCs w:val="24"/>
-        </w:rPr>
-        <w:t xml:space="preserve"> a fraction of the power ups that I </w:t>
-      </w:r>
-      <w:r>
-        <w:rPr>
-          <w:rFonts w:ascii="Times New Roman" w:eastAsia="Calibri" w:hAnsi="Times New Roman" w:cs="Times New Roman"/>
-          <w:sz w:val="24"/>
-          <w:szCs w:val="24"/>
-        </w:rPr>
-        <w:t>collected</w:t>
-      </w:r>
-      <w:r>
-        <w:rPr>
-          <w:rFonts w:ascii="Times New Roman" w:eastAsia="Calibri" w:hAnsi="Times New Roman" w:cs="Times New Roman"/>
-          <w:sz w:val="24"/>
-          <w:szCs w:val="24"/>
-        </w:rPr>
-        <w:t xml:space="preserve"> are </w:t>
-      </w:r>
-      <w:r>
-        <w:rPr>
-          <w:rFonts w:ascii="Times New Roman" w:eastAsia="Calibri" w:hAnsi="Times New Roman" w:cs="Times New Roman"/>
-          <w:sz w:val="24"/>
-          <w:szCs w:val="24"/>
-        </w:rPr>
-        <w:t>released</w:t>
-      </w:r>
-      <w:r>
-        <w:rPr>
-          <w:rFonts w:ascii="Times New Roman" w:eastAsia="Calibri" w:hAnsi="Times New Roman" w:cs="Times New Roman"/>
-          <w:sz w:val="24"/>
-          <w:szCs w:val="24"/>
-        </w:rPr>
-        <w:t xml:space="preserve"> in various directions. </w:t>
-      </w:r>
-    </w:p>
-    <w:p>
-      <w:pPr>
-        <w:pStyle w:val="ListParagraph"/>
-        <w:numPr>
-          <w:ilvl w:val="0"/>
-          <w:numId w:val="2"/>
-        </w:numPr>
-        <w:spacing w:after="0" w:line="480" w:lineRule="auto"/>
-        <w:rPr>
-          <w:rFonts w:ascii="Times New Roman" w:eastAsia="Calibri" w:hAnsi="Times New Roman" w:cs="Times New Roman"/>
-          <w:sz w:val="24"/>
-          <w:szCs w:val="24"/>
-        </w:rPr>
-      </w:pPr>
-      <w:r>
-        <w:rPr>
-          <w:rFonts w:ascii="Times New Roman" w:eastAsia="Calibri" w:hAnsi="Times New Roman" w:cs="Times New Roman"/>
-          <w:sz w:val="24"/>
-          <w:szCs w:val="24"/>
-        </w:rPr>
         <w:t>As a player, I want</w:t>
       </w:r>
       <w:r>
@@ -827,7 +956,23 @@
           <w:sz w:val="24"/>
           <w:szCs w:val="24"/>
         </w:rPr>
-        <w:t xml:space="preserve"> to have a tutorial on how to play the game.</w:t>
+        <w:t xml:space="preserve"> to have a tutorial on how to play the game</w:t>
+      </w:r>
+      <w:r>
+        <w:rPr>
+          <w:rFonts w:ascii="Times New Roman" w:eastAsia="Calibri" w:hAnsi="Times New Roman" w:cs="Times New Roman"/>
+          <w:sz w:val="24"/>
+          <w:szCs w:val="24"/>
+        </w:rPr>
+        <w:t>, so that I don’t feel lost and know what to do</w:t>
+      </w:r>
+      <w:r>
+        <w:rPr>
+          <w:rFonts w:ascii="Times New Roman" w:eastAsia="Calibri" w:hAnsi="Times New Roman" w:cs="Times New Roman"/>
+          <w:sz w:val="24"/>
+          <w:szCs w:val="24"/>
+        </w:rPr>
+        <w:t>.</w:t>
       </w:r>
     </w:p>
     <w:p>
@@ -851,8 +996,236 @@
 </file>
 
 <file path=word/numbering.xml><?xml version="1.0" encoding="utf-8"?>
-<w:numbering xmlns:wpc="http://schemas.microsoft.com/office/word/2010/wordprocessingCanvas" xmlns:mc="http://schemas.openxmlformats.org/markup-compatibility/2006" xmlns:o="urn:schemas-microsoft-com:office:office" xmlns:r="http://schemas.openxmlformats.org/officeDocument/2006/relationships" xmlns:m="http://schemas.openxmlformats.org/officeDocument/2006/math" xmlns:v="urn:schemas-microsoft-com:vml" xmlns:wp14="http://schemas.microsoft.com/office/word/2010/wordprocessingDrawing" xmlns:wp="http://schemas.openxmlformats.org/drawingml/2006/wordprocessingDrawing" xmlns:w10="urn:schemas-microsoft-com:office:word" xmlns:w="http://schemas.openxmlformats.org/wordprocessingml/2006/main" xmlns:w14="http://schemas.microsoft.com/office/word/2010/wordml" xmlns:w15="http://schemas.microsoft.com/office/word/2012/wordml" xmlns:wpg="http://schemas.microsoft.com/office/word/2010/wordprocessingGroup" xmlns:wpi="http://schemas.microsoft.com/office/word/2010/wordprocessingInk" xmlns:wne="http://schemas.microsoft.com/office/word/2006/wordml" xmlns:wps="http://schemas.microsoft.com/office/word/2010/wordprocessingShape" mc:Ignorable="w14 w15 wp14">
+<w:numbering xmlns:wpc="http://schemas.microsoft.com/office/word/2010/wordprocessingCanvas" xmlns:cx="http://schemas.microsoft.com/office/drawing/2014/chartex" xmlns:cx1="http://schemas.microsoft.com/office/drawing/2015/9/8/chartex" xmlns:mc="http://schemas.openxmlformats.org/markup-compatibility/2006" xmlns:o="urn:schemas-microsoft-com:office:office" xmlns:r="http://schemas.openxmlformats.org/officeDocument/2006/relationships" xmlns:m="http://schemas.openxmlformats.org/officeDocument/2006/math" xmlns:v="urn:schemas-microsoft-com:vml" xmlns:wp14="http://schemas.microsoft.com/office/word/2010/wordprocessingDrawing" xmlns:wp="http://schemas.openxmlformats.org/drawingml/2006/wordprocessingDrawing" xmlns:w10="urn:schemas-microsoft-com:office:word" xmlns:w="http://schemas.openxmlformats.org/wordprocessingml/2006/main" xmlns:w14="http://schemas.microsoft.com/office/word/2010/wordml" xmlns:w15="http://schemas.microsoft.com/office/word/2012/wordml" xmlns:w16se="http://schemas.microsoft.com/office/word/2015/wordml/symex" xmlns:wpg="http://schemas.microsoft.com/office/word/2010/wordprocessingGroup" xmlns:wpi="http://schemas.microsoft.com/office/word/2010/wordprocessingInk" xmlns:wne="http://schemas.microsoft.com/office/word/2006/wordml" xmlns:wps="http://schemas.microsoft.com/office/word/2010/wordprocessingShape" mc:Ignorable="w14 w15 w16se wp14">
   <w:abstractNum w:abstractNumId="0" w15:restartNumberingAfterBreak="0">
+    <w:nsid w:val="276B6E19"/>
+    <w:multiLevelType w:val="hybridMultilevel"/>
+    <w:tmpl w:val="0D5E0E12"/>
+    <w:lvl w:ilvl="0" w:tplc="0F4637F6">
+      <w:start w:val="1"/>
+      <w:numFmt w:val="bullet"/>
+      <w:lvlText w:val=""/>
+      <w:lvlJc w:val="left"/>
+      <w:pPr>
+        <w:ind w:left="1080" w:hanging="360"/>
+      </w:pPr>
+      <w:rPr>
+        <w:rFonts w:ascii="Symbol" w:hAnsi="Symbol" w:hint="default"/>
+        <w:color w:val="auto"/>
+      </w:rPr>
+    </w:lvl>
+    <w:lvl w:ilvl="1" w:tplc="04090003" w:tentative="1">
+      <w:start w:val="1"/>
+      <w:numFmt w:val="bullet"/>
+      <w:lvlText w:val="o"/>
+      <w:lvlJc w:val="left"/>
+      <w:pPr>
+        <w:ind w:left="1800" w:hanging="360"/>
+      </w:pPr>
+      <w:rPr>
+        <w:rFonts w:ascii="Courier New" w:hAnsi="Courier New" w:cs="Courier New" w:hint="default"/>
+      </w:rPr>
+    </w:lvl>
+    <w:lvl w:ilvl="2" w:tplc="04090005" w:tentative="1">
+      <w:start w:val="1"/>
+      <w:numFmt w:val="bullet"/>
+      <w:lvlText w:val=""/>
+      <w:lvlJc w:val="left"/>
+      <w:pPr>
+        <w:ind w:left="2520" w:hanging="360"/>
+      </w:pPr>
+      <w:rPr>
+        <w:rFonts w:ascii="Wingdings" w:hAnsi="Wingdings" w:hint="default"/>
+      </w:rPr>
+    </w:lvl>
+    <w:lvl w:ilvl="3" w:tplc="04090001" w:tentative="1">
+      <w:start w:val="1"/>
+      <w:numFmt w:val="bullet"/>
+      <w:lvlText w:val=""/>
+      <w:lvlJc w:val="left"/>
+      <w:pPr>
+        <w:ind w:left="3240" w:hanging="360"/>
+      </w:pPr>
+      <w:rPr>
+        <w:rFonts w:ascii="Symbol" w:hAnsi="Symbol" w:hint="default"/>
+      </w:rPr>
+    </w:lvl>
+    <w:lvl w:ilvl="4" w:tplc="04090003" w:tentative="1">
+      <w:start w:val="1"/>
+      <w:numFmt w:val="bullet"/>
+      <w:lvlText w:val="o"/>
+      <w:lvlJc w:val="left"/>
+      <w:pPr>
+        <w:ind w:left="3960" w:hanging="360"/>
+      </w:pPr>
+      <w:rPr>
+        <w:rFonts w:ascii="Courier New" w:hAnsi="Courier New" w:cs="Courier New" w:hint="default"/>
+      </w:rPr>
+    </w:lvl>
+    <w:lvl w:ilvl="5" w:tplc="04090005" w:tentative="1">
+      <w:start w:val="1"/>
+      <w:numFmt w:val="bullet"/>
+      <w:lvlText w:val=""/>
+      <w:lvlJc w:val="left"/>
+      <w:pPr>
+        <w:ind w:left="4680" w:hanging="360"/>
+      </w:pPr>
+      <w:rPr>
+        <w:rFonts w:ascii="Wingdings" w:hAnsi="Wingdings" w:hint="default"/>
+      </w:rPr>
+    </w:lvl>
+    <w:lvl w:ilvl="6" w:tplc="04090001" w:tentative="1">
+      <w:start w:val="1"/>
+      <w:numFmt w:val="bullet"/>
+      <w:lvlText w:val=""/>
+      <w:lvlJc w:val="left"/>
+      <w:pPr>
+        <w:ind w:left="5400" w:hanging="360"/>
+      </w:pPr>
+      <w:rPr>
+        <w:rFonts w:ascii="Symbol" w:hAnsi="Symbol" w:hint="default"/>
+      </w:rPr>
+    </w:lvl>
+    <w:lvl w:ilvl="7" w:tplc="04090003" w:tentative="1">
+      <w:start w:val="1"/>
+      <w:numFmt w:val="bullet"/>
+      <w:lvlText w:val="o"/>
+      <w:lvlJc w:val="left"/>
+      <w:pPr>
+        <w:ind w:left="6120" w:hanging="360"/>
+      </w:pPr>
+      <w:rPr>
+        <w:rFonts w:ascii="Courier New" w:hAnsi="Courier New" w:cs="Courier New" w:hint="default"/>
+      </w:rPr>
+    </w:lvl>
+    <w:lvl w:ilvl="8" w:tplc="04090005" w:tentative="1">
+      <w:start w:val="1"/>
+      <w:numFmt w:val="bullet"/>
+      <w:lvlText w:val=""/>
+      <w:lvlJc w:val="left"/>
+      <w:pPr>
+        <w:ind w:left="6840" w:hanging="360"/>
+      </w:pPr>
+      <w:rPr>
+        <w:rFonts w:ascii="Wingdings" w:hAnsi="Wingdings" w:hint="default"/>
+      </w:rPr>
+    </w:lvl>
+  </w:abstractNum>
+  <w:abstractNum w:abstractNumId="1" w15:restartNumberingAfterBreak="0">
+    <w:nsid w:val="31DA47E3"/>
+    <w:multiLevelType w:val="hybridMultilevel"/>
+    <w:tmpl w:val="3C34F592"/>
+    <w:lvl w:ilvl="0" w:tplc="0F4637F6">
+      <w:start w:val="1"/>
+      <w:numFmt w:val="bullet"/>
+      <w:lvlText w:val=""/>
+      <w:lvlJc w:val="left"/>
+      <w:pPr>
+        <w:ind w:left="1080" w:hanging="360"/>
+      </w:pPr>
+      <w:rPr>
+        <w:rFonts w:ascii="Symbol" w:hAnsi="Symbol" w:hint="default"/>
+        <w:color w:val="auto"/>
+      </w:rPr>
+    </w:lvl>
+    <w:lvl w:ilvl="1" w:tplc="04090003" w:tentative="1">
+      <w:start w:val="1"/>
+      <w:numFmt w:val="bullet"/>
+      <w:lvlText w:val="o"/>
+      <w:lvlJc w:val="left"/>
+      <w:pPr>
+        <w:ind w:left="1800" w:hanging="360"/>
+      </w:pPr>
+      <w:rPr>
+        <w:rFonts w:ascii="Courier New" w:hAnsi="Courier New" w:cs="Courier New" w:hint="default"/>
+      </w:rPr>
+    </w:lvl>
+    <w:lvl w:ilvl="2" w:tplc="04090005" w:tentative="1">
+      <w:start w:val="1"/>
+      <w:numFmt w:val="bullet"/>
+      <w:lvlText w:val=""/>
+      <w:lvlJc w:val="left"/>
+      <w:pPr>
+        <w:ind w:left="2520" w:hanging="360"/>
+      </w:pPr>
+      <w:rPr>
+        <w:rFonts w:ascii="Wingdings" w:hAnsi="Wingdings" w:hint="default"/>
+      </w:rPr>
+    </w:lvl>
+    <w:lvl w:ilvl="3" w:tplc="04090001" w:tentative="1">
+      <w:start w:val="1"/>
+      <w:numFmt w:val="bullet"/>
+      <w:lvlText w:val=""/>
+      <w:lvlJc w:val="left"/>
+      <w:pPr>
+        <w:ind w:left="3240" w:hanging="360"/>
+      </w:pPr>
+      <w:rPr>
+        <w:rFonts w:ascii="Symbol" w:hAnsi="Symbol" w:hint="default"/>
+      </w:rPr>
+    </w:lvl>
+    <w:lvl w:ilvl="4" w:tplc="04090003" w:tentative="1">
+      <w:start w:val="1"/>
+      <w:numFmt w:val="bullet"/>
+      <w:lvlText w:val="o"/>
+      <w:lvlJc w:val="left"/>
+      <w:pPr>
+        <w:ind w:left="3960" w:hanging="360"/>
+      </w:pPr>
+      <w:rPr>
+        <w:rFonts w:ascii="Courier New" w:hAnsi="Courier New" w:cs="Courier New" w:hint="default"/>
+      </w:rPr>
+    </w:lvl>
+    <w:lvl w:ilvl="5" w:tplc="04090005" w:tentative="1">
+      <w:start w:val="1"/>
+      <w:numFmt w:val="bullet"/>
+      <w:lvlText w:val=""/>
+      <w:lvlJc w:val="left"/>
+      <w:pPr>
+        <w:ind w:left="4680" w:hanging="360"/>
+      </w:pPr>
+      <w:rPr>
+        <w:rFonts w:ascii="Wingdings" w:hAnsi="Wingdings" w:hint="default"/>
+      </w:rPr>
+    </w:lvl>
+    <w:lvl w:ilvl="6" w:tplc="04090001" w:tentative="1">
+      <w:start w:val="1"/>
+      <w:numFmt w:val="bullet"/>
+      <w:lvlText w:val=""/>
+      <w:lvlJc w:val="left"/>
+      <w:pPr>
+        <w:ind w:left="5400" w:hanging="360"/>
+      </w:pPr>
+      <w:rPr>
+        <w:rFonts w:ascii="Symbol" w:hAnsi="Symbol" w:hint="default"/>
+      </w:rPr>
+    </w:lvl>
+    <w:lvl w:ilvl="7" w:tplc="04090003" w:tentative="1">
+      <w:start w:val="1"/>
+      <w:numFmt w:val="bullet"/>
+      <w:lvlText w:val="o"/>
+      <w:lvlJc w:val="left"/>
+      <w:pPr>
+        <w:ind w:left="6120" w:hanging="360"/>
+      </w:pPr>
+      <w:rPr>
+        <w:rFonts w:ascii="Courier New" w:hAnsi="Courier New" w:cs="Courier New" w:hint="default"/>
+      </w:rPr>
+    </w:lvl>
+    <w:lvl w:ilvl="8" w:tplc="04090005" w:tentative="1">
+      <w:start w:val="1"/>
+      <w:numFmt w:val="bullet"/>
+      <w:lvlText w:val=""/>
+      <w:lvlJc w:val="left"/>
+      <w:pPr>
+        <w:ind w:left="6840" w:hanging="360"/>
+      </w:pPr>
+      <w:rPr>
+        <w:rFonts w:ascii="Wingdings" w:hAnsi="Wingdings" w:hint="default"/>
+      </w:rPr>
+    </w:lvl>
+  </w:abstractNum>
+  <w:abstractNum w:abstractNumId="2" w15:restartNumberingAfterBreak="0">
     <w:nsid w:val="412976D6"/>
     <w:multiLevelType w:val="hybridMultilevel"/>
     <w:tmpl w:val="6CA8EC64"/>
@@ -966,7 +1339,7 @@
       </w:rPr>
     </w:lvl>
   </w:abstractNum>
-  <w:abstractNum w:abstractNumId="1" w15:restartNumberingAfterBreak="0">
+  <w:abstractNum w:abstractNumId="3" w15:restartNumberingAfterBreak="0">
     <w:nsid w:val="51DF0ED4"/>
     <w:multiLevelType w:val="hybridMultilevel"/>
     <w:tmpl w:val="58A8B898"/>
@@ -1080,17 +1453,257 @@
       </w:rPr>
     </w:lvl>
   </w:abstractNum>
+  <w:abstractNum w:abstractNumId="4" w15:restartNumberingAfterBreak="0">
+    <w:nsid w:val="76D34691"/>
+    <w:multiLevelType w:val="hybridMultilevel"/>
+    <w:tmpl w:val="B50AC8F4"/>
+    <w:lvl w:ilvl="0" w:tplc="0F4637F6">
+      <w:start w:val="1"/>
+      <w:numFmt w:val="bullet"/>
+      <w:lvlText w:val=""/>
+      <w:lvlJc w:val="left"/>
+      <w:pPr>
+        <w:ind w:left="1080" w:hanging="360"/>
+      </w:pPr>
+      <w:rPr>
+        <w:rFonts w:ascii="Symbol" w:hAnsi="Symbol" w:hint="default"/>
+        <w:color w:val="auto"/>
+      </w:rPr>
+    </w:lvl>
+    <w:lvl w:ilvl="1" w:tplc="04090003" w:tentative="1">
+      <w:start w:val="1"/>
+      <w:numFmt w:val="bullet"/>
+      <w:lvlText w:val="o"/>
+      <w:lvlJc w:val="left"/>
+      <w:pPr>
+        <w:ind w:left="1800" w:hanging="360"/>
+      </w:pPr>
+      <w:rPr>
+        <w:rFonts w:ascii="Courier New" w:hAnsi="Courier New" w:cs="Courier New" w:hint="default"/>
+      </w:rPr>
+    </w:lvl>
+    <w:lvl w:ilvl="2" w:tplc="04090005" w:tentative="1">
+      <w:start w:val="1"/>
+      <w:numFmt w:val="bullet"/>
+      <w:lvlText w:val=""/>
+      <w:lvlJc w:val="left"/>
+      <w:pPr>
+        <w:ind w:left="2520" w:hanging="360"/>
+      </w:pPr>
+      <w:rPr>
+        <w:rFonts w:ascii="Wingdings" w:hAnsi="Wingdings" w:hint="default"/>
+      </w:rPr>
+    </w:lvl>
+    <w:lvl w:ilvl="3" w:tplc="04090001" w:tentative="1">
+      <w:start w:val="1"/>
+      <w:numFmt w:val="bullet"/>
+      <w:lvlText w:val=""/>
+      <w:lvlJc w:val="left"/>
+      <w:pPr>
+        <w:ind w:left="3240" w:hanging="360"/>
+      </w:pPr>
+      <w:rPr>
+        <w:rFonts w:ascii="Symbol" w:hAnsi="Symbol" w:hint="default"/>
+      </w:rPr>
+    </w:lvl>
+    <w:lvl w:ilvl="4" w:tplc="04090003" w:tentative="1">
+      <w:start w:val="1"/>
+      <w:numFmt w:val="bullet"/>
+      <w:lvlText w:val="o"/>
+      <w:lvlJc w:val="left"/>
+      <w:pPr>
+        <w:ind w:left="3960" w:hanging="360"/>
+      </w:pPr>
+      <w:rPr>
+        <w:rFonts w:ascii="Courier New" w:hAnsi="Courier New" w:cs="Courier New" w:hint="default"/>
+      </w:rPr>
+    </w:lvl>
+    <w:lvl w:ilvl="5" w:tplc="04090005" w:tentative="1">
+      <w:start w:val="1"/>
+      <w:numFmt w:val="bullet"/>
+      <w:lvlText w:val=""/>
+      <w:lvlJc w:val="left"/>
+      <w:pPr>
+        <w:ind w:left="4680" w:hanging="360"/>
+      </w:pPr>
+      <w:rPr>
+        <w:rFonts w:ascii="Wingdings" w:hAnsi="Wingdings" w:hint="default"/>
+      </w:rPr>
+    </w:lvl>
+    <w:lvl w:ilvl="6" w:tplc="04090001" w:tentative="1">
+      <w:start w:val="1"/>
+      <w:numFmt w:val="bullet"/>
+      <w:lvlText w:val=""/>
+      <w:lvlJc w:val="left"/>
+      <w:pPr>
+        <w:ind w:left="5400" w:hanging="360"/>
+      </w:pPr>
+      <w:rPr>
+        <w:rFonts w:ascii="Symbol" w:hAnsi="Symbol" w:hint="default"/>
+      </w:rPr>
+    </w:lvl>
+    <w:lvl w:ilvl="7" w:tplc="04090003" w:tentative="1">
+      <w:start w:val="1"/>
+      <w:numFmt w:val="bullet"/>
+      <w:lvlText w:val="o"/>
+      <w:lvlJc w:val="left"/>
+      <w:pPr>
+        <w:ind w:left="6120" w:hanging="360"/>
+      </w:pPr>
+      <w:rPr>
+        <w:rFonts w:ascii="Courier New" w:hAnsi="Courier New" w:cs="Courier New" w:hint="default"/>
+      </w:rPr>
+    </w:lvl>
+    <w:lvl w:ilvl="8" w:tplc="04090005" w:tentative="1">
+      <w:start w:val="1"/>
+      <w:numFmt w:val="bullet"/>
+      <w:lvlText w:val=""/>
+      <w:lvlJc w:val="left"/>
+      <w:pPr>
+        <w:ind w:left="6840" w:hanging="360"/>
+      </w:pPr>
+      <w:rPr>
+        <w:rFonts w:ascii="Wingdings" w:hAnsi="Wingdings" w:hint="default"/>
+      </w:rPr>
+    </w:lvl>
+  </w:abstractNum>
+  <w:abstractNum w:abstractNumId="5" w15:restartNumberingAfterBreak="0">
+    <w:nsid w:val="7F292ED1"/>
+    <w:multiLevelType w:val="hybridMultilevel"/>
+    <w:tmpl w:val="A142E7CA"/>
+    <w:lvl w:ilvl="0" w:tplc="0F4637F6">
+      <w:start w:val="1"/>
+      <w:numFmt w:val="bullet"/>
+      <w:lvlText w:val=""/>
+      <w:lvlJc w:val="left"/>
+      <w:pPr>
+        <w:ind w:left="720" w:hanging="360"/>
+      </w:pPr>
+      <w:rPr>
+        <w:rFonts w:ascii="Symbol" w:hAnsi="Symbol" w:hint="default"/>
+        <w:color w:val="auto"/>
+      </w:rPr>
+    </w:lvl>
+    <w:lvl w:ilvl="1" w:tplc="04090003" w:tentative="1">
+      <w:start w:val="1"/>
+      <w:numFmt w:val="bullet"/>
+      <w:lvlText w:val="o"/>
+      <w:lvlJc w:val="left"/>
+      <w:pPr>
+        <w:ind w:left="1440" w:hanging="360"/>
+      </w:pPr>
+      <w:rPr>
+        <w:rFonts w:ascii="Courier New" w:hAnsi="Courier New" w:cs="Courier New" w:hint="default"/>
+      </w:rPr>
+    </w:lvl>
+    <w:lvl w:ilvl="2" w:tplc="04090005" w:tentative="1">
+      <w:start w:val="1"/>
+      <w:numFmt w:val="bullet"/>
+      <w:lvlText w:val=""/>
+      <w:lvlJc w:val="left"/>
+      <w:pPr>
+        <w:ind w:left="2160" w:hanging="360"/>
+      </w:pPr>
+      <w:rPr>
+        <w:rFonts w:ascii="Wingdings" w:hAnsi="Wingdings" w:hint="default"/>
+      </w:rPr>
+    </w:lvl>
+    <w:lvl w:ilvl="3" w:tplc="04090001" w:tentative="1">
+      <w:start w:val="1"/>
+      <w:numFmt w:val="bullet"/>
+      <w:lvlText w:val=""/>
+      <w:lvlJc w:val="left"/>
+      <w:pPr>
+        <w:ind w:left="2880" w:hanging="360"/>
+      </w:pPr>
+      <w:rPr>
+        <w:rFonts w:ascii="Symbol" w:hAnsi="Symbol" w:hint="default"/>
+      </w:rPr>
+    </w:lvl>
+    <w:lvl w:ilvl="4" w:tplc="04090003" w:tentative="1">
+      <w:start w:val="1"/>
+      <w:numFmt w:val="bullet"/>
+      <w:lvlText w:val="o"/>
+      <w:lvlJc w:val="left"/>
+      <w:pPr>
+        <w:ind w:left="3600" w:hanging="360"/>
+      </w:pPr>
+      <w:rPr>
+        <w:rFonts w:ascii="Courier New" w:hAnsi="Courier New" w:cs="Courier New" w:hint="default"/>
+      </w:rPr>
+    </w:lvl>
+    <w:lvl w:ilvl="5" w:tplc="04090005" w:tentative="1">
+      <w:start w:val="1"/>
+      <w:numFmt w:val="bullet"/>
+      <w:lvlText w:val=""/>
+      <w:lvlJc w:val="left"/>
+      <w:pPr>
+        <w:ind w:left="4320" w:hanging="360"/>
+      </w:pPr>
+      <w:rPr>
+        <w:rFonts w:ascii="Wingdings" w:hAnsi="Wingdings" w:hint="default"/>
+      </w:rPr>
+    </w:lvl>
+    <w:lvl w:ilvl="6" w:tplc="04090001" w:tentative="1">
+      <w:start w:val="1"/>
+      <w:numFmt w:val="bullet"/>
+      <w:lvlText w:val=""/>
+      <w:lvlJc w:val="left"/>
+      <w:pPr>
+        <w:ind w:left="5040" w:hanging="360"/>
+      </w:pPr>
+      <w:rPr>
+        <w:rFonts w:ascii="Symbol" w:hAnsi="Symbol" w:hint="default"/>
+      </w:rPr>
+    </w:lvl>
+    <w:lvl w:ilvl="7" w:tplc="04090003" w:tentative="1">
+      <w:start w:val="1"/>
+      <w:numFmt w:val="bullet"/>
+      <w:lvlText w:val="o"/>
+      <w:lvlJc w:val="left"/>
+      <w:pPr>
+        <w:ind w:left="5760" w:hanging="360"/>
+      </w:pPr>
+      <w:rPr>
+        <w:rFonts w:ascii="Courier New" w:hAnsi="Courier New" w:cs="Courier New" w:hint="default"/>
+      </w:rPr>
+    </w:lvl>
+    <w:lvl w:ilvl="8" w:tplc="04090005" w:tentative="1">
+      <w:start w:val="1"/>
+      <w:numFmt w:val="bullet"/>
+      <w:lvlText w:val=""/>
+      <w:lvlJc w:val="left"/>
+      <w:pPr>
+        <w:ind w:left="6480" w:hanging="360"/>
+      </w:pPr>
+      <w:rPr>
+        <w:rFonts w:ascii="Wingdings" w:hAnsi="Wingdings" w:hint="default"/>
+      </w:rPr>
+    </w:lvl>
+  </w:abstractNum>
   <w:num w:numId="1">
+    <w:abstractNumId w:val="3"/>
+  </w:num>
+  <w:num w:numId="2">
+    <w:abstractNumId w:val="2"/>
+  </w:num>
+  <w:num w:numId="3">
     <w:abstractNumId w:val="1"/>
   </w:num>
-  <w:num w:numId="2">
+  <w:num w:numId="4">
+    <w:abstractNumId w:val="5"/>
+  </w:num>
+  <w:num w:numId="5">
+    <w:abstractNumId w:val="4"/>
+  </w:num>
+  <w:num w:numId="6">
     <w:abstractNumId w:val="0"/>
   </w:num>
 </w:numbering>
 </file>
 
 <file path=word/styles.xml><?xml version="1.0" encoding="utf-8"?>
-<w:styles xmlns:mc="http://schemas.openxmlformats.org/markup-compatibility/2006" xmlns:r="http://schemas.openxmlformats.org/officeDocument/2006/relationships" xmlns:w="http://schemas.openxmlformats.org/wordprocessingml/2006/main" xmlns:w14="http://schemas.microsoft.com/office/word/2010/wordml" xmlns:w15="http://schemas.microsoft.com/office/word/2012/wordml" mc:Ignorable="w14 w15">
+<w:styles xmlns:mc="http://schemas.openxmlformats.org/markup-compatibility/2006" xmlns:r="http://schemas.openxmlformats.org/officeDocument/2006/relationships" xmlns:w="http://schemas.openxmlformats.org/wordprocessingml/2006/main" xmlns:w14="http://schemas.microsoft.com/office/word/2010/wordml" xmlns:w15="http://schemas.microsoft.com/office/word/2012/wordml" xmlns:w16se="http://schemas.microsoft.com/office/word/2015/wordml/symex" mc:Ignorable="w14 w15 w16se">
   <w:docDefaults>
     <w:rPrDefault>
       <w:rPr>

</xml_diff>